<commit_message>
Carga de Alcance del Proyecto
</commit_message>
<xml_diff>
--- a/Entregables/FGPR_020_06 - Enunciado del Alcance del Proyecto.docx
+++ b/Entregables/FGPR_020_06 - Enunciado del Alcance del Proyecto.docx
@@ -1,6 +1,6 @@
 
 <file path=word/document.xml><?xml version="1.0" encoding="utf-8"?>
-<w:document xmlns:wpc="http://schemas.microsoft.com/office/word/2010/wordprocessingCanvas" xmlns:cx="http://schemas.microsoft.com/office/drawing/2014/chartex" xmlns:mc="http://schemas.openxmlformats.org/markup-compatibility/2006" xmlns:o="urn:schemas-microsoft-com:office:office" xmlns:r="http://schemas.openxmlformats.org/officeDocument/2006/relationships" xmlns:m="http://schemas.openxmlformats.org/officeDocument/2006/math" xmlns:v="urn:schemas-microsoft-com:vml" xmlns:wp14="http://schemas.microsoft.com/office/word/2010/wordprocessingDrawing" xmlns:wp="http://schemas.openxmlformats.org/drawingml/2006/wordprocessingDrawing" xmlns:w10="urn:schemas-microsoft-com:office:word" xmlns:w="http://schemas.openxmlformats.org/wordprocessingml/2006/main" xmlns:w14="http://schemas.microsoft.com/office/word/2010/wordml" xmlns:w15="http://schemas.microsoft.com/office/word/2012/wordml" xmlns:w16se="http://schemas.microsoft.com/office/word/2015/wordml/symex" xmlns:wpg="http://schemas.microsoft.com/office/word/2010/wordprocessingGroup" xmlns:wpi="http://schemas.microsoft.com/office/word/2010/wordprocessingInk" xmlns:wne="http://schemas.microsoft.com/office/word/2006/wordml" xmlns:wps="http://schemas.microsoft.com/office/word/2010/wordprocessingShape" mc:Ignorable="w14 w15 w16se wp14">
+<w:document xmlns:wpc="http://schemas.microsoft.com/office/word/2010/wordprocessingCanvas" xmlns:cx="http://schemas.microsoft.com/office/drawing/2014/chartex" xmlns:cx1="http://schemas.microsoft.com/office/drawing/2015/9/8/chartex" xmlns:cx2="http://schemas.microsoft.com/office/drawing/2015/10/21/chartex" xmlns:cx3="http://schemas.microsoft.com/office/drawing/2016/5/9/chartex" xmlns:cx4="http://schemas.microsoft.com/office/drawing/2016/5/10/chartex" xmlns:cx5="http://schemas.microsoft.com/office/drawing/2016/5/11/chartex" xmlns:cx6="http://schemas.microsoft.com/office/drawing/2016/5/12/chartex" xmlns:cx7="http://schemas.microsoft.com/office/drawing/2016/5/13/chartex" xmlns:cx8="http://schemas.microsoft.com/office/drawing/2016/5/14/chartex" xmlns:mc="http://schemas.openxmlformats.org/markup-compatibility/2006" xmlns:aink="http://schemas.microsoft.com/office/drawing/2016/ink" xmlns:am3d="http://schemas.microsoft.com/office/drawing/2017/model3d" xmlns:o="urn:schemas-microsoft-com:office:office" xmlns:r="http://schemas.openxmlformats.org/officeDocument/2006/relationships" xmlns:m="http://schemas.openxmlformats.org/officeDocument/2006/math" xmlns:v="urn:schemas-microsoft-com:vml" xmlns:wp14="http://schemas.microsoft.com/office/word/2010/wordprocessingDrawing" xmlns:wp="http://schemas.openxmlformats.org/drawingml/2006/wordprocessingDrawing" xmlns:w10="urn:schemas-microsoft-com:office:word" xmlns:w="http://schemas.openxmlformats.org/wordprocessingml/2006/main" xmlns:w14="http://schemas.microsoft.com/office/word/2010/wordml" xmlns:w15="http://schemas.microsoft.com/office/word/2012/wordml" xmlns:w16cex="http://schemas.microsoft.com/office/word/2018/wordml/cex" xmlns:w16cid="http://schemas.microsoft.com/office/word/2016/wordml/cid" xmlns:w16="http://schemas.microsoft.com/office/word/2018/wordml" xmlns:w16se="http://schemas.microsoft.com/office/word/2015/wordml/symex" xmlns:wpg="http://schemas.microsoft.com/office/word/2010/wordprocessingGroup" xmlns:wpi="http://schemas.microsoft.com/office/word/2010/wordprocessingInk" xmlns:wne="http://schemas.microsoft.com/office/word/2006/wordml" xmlns:wps="http://schemas.microsoft.com/office/word/2010/wordprocessingShape" mc:Ignorable="w14 w15 w16se w16cid w16 w16cex wp14">
   <w:body>
     <w:tbl>
       <w:tblPr>
@@ -293,6 +293,15 @@
                 <w:lang w:val="es-ES"/>
               </w:rPr>
             </w:pPr>
+            <w:r>
+              <w:rPr>
+                <w:rFonts w:ascii="Verdana" w:hAnsi="Verdana" w:cs="Arial"/>
+                <w:sz w:val="18"/>
+                <w:szCs w:val="18"/>
+                <w:lang w:val="es-ES"/>
+              </w:rPr>
+              <w:t>0.1</w:t>
+            </w:r>
           </w:p>
         </w:tc>
         <w:tc>
@@ -309,6 +318,15 @@
                 <w:lang w:val="es-ES"/>
               </w:rPr>
             </w:pPr>
+            <w:r>
+              <w:rPr>
+                <w:rFonts w:ascii="Verdana" w:hAnsi="Verdana" w:cs="Arial"/>
+                <w:sz w:val="18"/>
+                <w:szCs w:val="18"/>
+                <w:lang w:val="es-ES"/>
+              </w:rPr>
+              <w:t>DS</w:t>
+            </w:r>
           </w:p>
         </w:tc>
         <w:tc>
@@ -325,6 +343,15 @@
                 <w:lang w:val="es-ES"/>
               </w:rPr>
             </w:pPr>
+            <w:r>
+              <w:rPr>
+                <w:rFonts w:ascii="Verdana" w:hAnsi="Verdana" w:cs="Arial"/>
+                <w:sz w:val="18"/>
+                <w:szCs w:val="18"/>
+                <w:lang w:val="es-ES"/>
+              </w:rPr>
+              <w:t>AL</w:t>
+            </w:r>
           </w:p>
         </w:tc>
         <w:tc>
@@ -341,6 +368,15 @@
                 <w:lang w:val="es-ES"/>
               </w:rPr>
             </w:pPr>
+            <w:r>
+              <w:rPr>
+                <w:rFonts w:ascii="Verdana" w:hAnsi="Verdana" w:cs="Arial"/>
+                <w:sz w:val="18"/>
+                <w:szCs w:val="18"/>
+                <w:lang w:val="es-ES"/>
+              </w:rPr>
+              <w:t>AL</w:t>
+            </w:r>
           </w:p>
         </w:tc>
         <w:tc>
@@ -358,6 +394,15 @@
                 <w:lang w:val="es-ES"/>
               </w:rPr>
             </w:pPr>
+            <w:r>
+              <w:rPr>
+                <w:rFonts w:ascii="Verdana" w:hAnsi="Verdana" w:cs="Arial"/>
+                <w:sz w:val="18"/>
+                <w:szCs w:val="18"/>
+                <w:lang w:val="es-ES"/>
+              </w:rPr>
+              <w:t>23-11-20</w:t>
+            </w:r>
           </w:p>
         </w:tc>
         <w:tc>
@@ -366,6 +411,54 @@
             <w:shd w:val="clear" w:color="auto" w:fill="auto"/>
             <w:vAlign w:val="center"/>
           </w:tcPr>
+          <w:tbl>
+            <w:tblPr>
+              <w:tblW w:w="0" w:type="auto"/>
+              <w:tblBorders>
+                <w:top w:val="nil"/>
+                <w:left w:val="nil"/>
+                <w:bottom w:val="nil"/>
+                <w:right w:val="nil"/>
+              </w:tblBorders>
+              <w:tblLayout w:type="fixed"/>
+              <w:tblLook w:val="0000" w:firstRow="0" w:lastRow="0" w:firstColumn="0" w:lastColumn="0" w:noHBand="0" w:noVBand="0"/>
+            </w:tblPr>
+            <w:tblGrid>
+              <w:gridCol w:w="2364"/>
+            </w:tblGrid>
+            <w:tr>
+              <w:tblPrEx>
+                <w:tblCellMar>
+                  <w:top w:w="0" w:type="dxa"/>
+                  <w:bottom w:w="0" w:type="dxa"/>
+                </w:tblCellMar>
+              </w:tblPrEx>
+              <w:trPr>
+                <w:trHeight w:val="84"/>
+              </w:trPr>
+              <w:tc>
+                <w:tcPr>
+                  <w:tcW w:w="2364" w:type="dxa"/>
+                </w:tcPr>
+                <w:p>
+                  <w:pPr>
+                    <w:pStyle w:val="Default"/>
+                    <w:rPr>
+                      <w:sz w:val="18"/>
+                      <w:szCs w:val="18"/>
+                    </w:rPr>
+                  </w:pPr>
+                  <w:r>
+                    <w:rPr>
+                      <w:sz w:val="18"/>
+                      <w:szCs w:val="18"/>
+                    </w:rPr>
+                    <w:t xml:space="preserve">Versión original </w:t>
+                  </w:r>
+                </w:p>
+              </w:tc>
+            </w:tr>
+          </w:tbl>
           <w:p>
             <w:pPr>
               <w:jc w:val="center"/>
@@ -418,23 +511,7 @@
             </w14:srgbClr>
           </w14:shadow>
         </w:rPr>
-        <w:t>E</w:t>
-      </w:r>
-      <w:bookmarkStart w:id="0" w:name="_GoBack"/>
-      <w:bookmarkEnd w:id="0"/>
-      <w:r>
-        <w:rPr>
-          <w:rFonts w:ascii="Verdana" w:hAnsi="Verdana"/>
-          <w:i/>
-          <w:sz w:val="32"/>
-          <w:szCs w:val="32"/>
-          <w14:shadow w14:blurRad="50800" w14:dist="38100" w14:dir="2700000" w14:sx="100000" w14:sy="100000" w14:kx="0" w14:ky="0" w14:algn="tl">
-            <w14:srgbClr w14:val="000000">
-              <w14:alpha w14:val="60000"/>
-            </w14:srgbClr>
-          </w14:shadow>
-        </w:rPr>
-        <w:t>NUNCIADO DEL ALCANCE</w:t>
+        <w:t>ENUNCIADO DEL ALCANCE</w:t>
       </w:r>
       <w:r>
         <w:rPr>
@@ -563,13 +640,21 @@
           <w:p>
             <w:pPr>
               <w:pStyle w:val="Textoindependiente"/>
-              <w:jc w:val="both"/>
+              <w:jc w:val="center"/>
               <w:rPr>
                 <w:rFonts w:ascii="Verdana" w:hAnsi="Verdana"/>
                 <w:b/>
                 <w:sz w:val="22"/>
               </w:rPr>
             </w:pPr>
+            <w:r>
+              <w:rPr>
+                <w:rFonts w:ascii="Verdana" w:hAnsi="Verdana"/>
+                <w:b/>
+                <w:sz w:val="22"/>
+              </w:rPr>
+              <w:t>Aplicación móvil de hospitales privados para monitoreo y rastreo en tiempo real de casos de COVID 19 en un radio específico.</w:t>
+            </w:r>
           </w:p>
         </w:tc>
         <w:tc>
@@ -590,6 +675,25 @@
                 <w:sz w:val="22"/>
               </w:rPr>
             </w:pPr>
+          </w:p>
+          <w:p>
+            <w:pPr>
+              <w:pStyle w:val="Textoindependiente"/>
+              <w:jc w:val="center"/>
+              <w:rPr>
+                <w:rFonts w:ascii="Verdana" w:hAnsi="Verdana"/>
+                <w:b/>
+                <w:sz w:val="22"/>
+              </w:rPr>
+            </w:pPr>
+            <w:r>
+              <w:rPr>
+                <w:rFonts w:ascii="Verdana" w:hAnsi="Verdana"/>
+                <w:b/>
+                <w:sz w:val="22"/>
+              </w:rPr>
+              <w:t>ACHP</w:t>
+            </w:r>
           </w:p>
         </w:tc>
       </w:tr>
@@ -780,6 +884,16 @@
               </w:rPr>
               <w:t xml:space="preserve">1. </w:t>
             </w:r>
+            <w:r>
+              <w:rPr>
+                <w:rFonts w:ascii="Verdana" w:hAnsi="Verdana"/>
+                <w:bCs/>
+                <w:iCs/>
+                <w:sz w:val="18"/>
+                <w:szCs w:val="18"/>
+              </w:rPr>
+              <w:t>La aplicación será alimentada con las bases de datos de los hospitales privados de la ciudad de Quito sobre pacientes infectados por COVID 19.</w:t>
+            </w:r>
           </w:p>
         </w:tc>
       </w:tr>
@@ -814,6 +928,16 @@
               </w:rPr>
               <w:t xml:space="preserve">2. </w:t>
             </w:r>
+            <w:r>
+              <w:rPr>
+                <w:rFonts w:ascii="Verdana" w:hAnsi="Verdana"/>
+                <w:bCs/>
+                <w:iCs/>
+                <w:sz w:val="18"/>
+                <w:szCs w:val="18"/>
+              </w:rPr>
+              <w:t>La aplicación no arrojará información personal de los pacientes contagiados por COVID 19 al usuario, solamente mostrará si existen casos positivos dentro de su radio específico.</w:t>
+            </w:r>
           </w:p>
         </w:tc>
       </w:tr>
@@ -833,6 +957,7 @@
               <w:rPr>
                 <w:rFonts w:ascii="Verdana" w:hAnsi="Verdana"/>
                 <w:b/>
+                <w:iCs/>
                 <w:color w:val="FFFF00"/>
                 <w:sz w:val="18"/>
                 <w:szCs w:val="18"/>
@@ -842,11 +967,21 @@
               <w:rPr>
                 <w:rFonts w:ascii="Verdana" w:hAnsi="Verdana"/>
                 <w:b/>
-                <w:i/>
+                <w:iCs/>
                 <w:sz w:val="18"/>
                 <w:szCs w:val="18"/>
               </w:rPr>
               <w:t xml:space="preserve">3. </w:t>
+            </w:r>
+            <w:r>
+              <w:rPr>
+                <w:rFonts w:ascii="Verdana" w:hAnsi="Verdana"/>
+                <w:bCs/>
+                <w:iCs/>
+                <w:sz w:val="18"/>
+                <w:szCs w:val="18"/>
+              </w:rPr>
+              <w:t>La aplicación es dirigida para los usuarios de hospitales privados de la ciudad de Quito.</w:t>
             </w:r>
           </w:p>
         </w:tc>
@@ -867,6 +1002,7 @@
               <w:rPr>
                 <w:rFonts w:ascii="Verdana" w:hAnsi="Verdana"/>
                 <w:b/>
+                <w:iCs/>
                 <w:color w:val="FFFF00"/>
                 <w:sz w:val="18"/>
                 <w:szCs w:val="18"/>
@@ -876,44 +1012,41 @@
               <w:rPr>
                 <w:rFonts w:ascii="Verdana" w:hAnsi="Verdana"/>
                 <w:b/>
-                <w:i/>
-                <w:sz w:val="18"/>
-                <w:szCs w:val="18"/>
-              </w:rPr>
-              <w:t xml:space="preserve">4. </w:t>
-            </w:r>
-          </w:p>
-        </w:tc>
-      </w:tr>
-      <w:tr>
-        <w:trPr>
-          <w:cantSplit/>
-          <w:jc w:val="center"/>
-        </w:trPr>
-        <w:tc>
-          <w:tcPr>
-            <w:tcW w:w="8717" w:type="dxa"/>
-          </w:tcPr>
-          <w:p>
-            <w:pPr>
-              <w:pStyle w:val="Textoindependiente"/>
-              <w:jc w:val="both"/>
-              <w:rPr>
-                <w:rFonts w:ascii="Verdana" w:hAnsi="Verdana"/>
-                <w:b/>
-                <w:sz w:val="18"/>
-                <w:szCs w:val="18"/>
-              </w:rPr>
-            </w:pPr>
-            <w:r>
-              <w:rPr>
-                <w:rFonts w:ascii="Verdana" w:hAnsi="Verdana"/>
-                <w:b/>
-                <w:i/>
-                <w:sz w:val="18"/>
-                <w:szCs w:val="18"/>
-              </w:rPr>
-              <w:t xml:space="preserve">5. </w:t>
+                <w:iCs/>
+                <w:sz w:val="18"/>
+                <w:szCs w:val="18"/>
+              </w:rPr>
+              <w:t>4.</w:t>
+            </w:r>
+            <w:r>
+              <w:rPr>
+                <w:rFonts w:ascii="Verdana" w:hAnsi="Verdana"/>
+                <w:b/>
+                <w:iCs/>
+                <w:sz w:val="18"/>
+                <w:szCs w:val="18"/>
+              </w:rPr>
+              <w:t xml:space="preserve"> </w:t>
+            </w:r>
+            <w:r>
+              <w:rPr>
+                <w:rFonts w:ascii="Verdana" w:hAnsi="Verdana"/>
+                <w:bCs/>
+                <w:iCs/>
+                <w:sz w:val="18"/>
+                <w:szCs w:val="18"/>
+              </w:rPr>
+              <w:t>La aplicación será desarrollada para las plataformas Android y iOS</w:t>
+            </w:r>
+            <w:r>
+              <w:rPr>
+                <w:rFonts w:ascii="Verdana" w:hAnsi="Verdana"/>
+                <w:bCs/>
+                <w:iCs/>
+                <w:sz w:val="18"/>
+                <w:szCs w:val="18"/>
+              </w:rPr>
+              <w:t>.</w:t>
             </w:r>
           </w:p>
         </w:tc>
@@ -1186,6 +1319,24 @@
               </w:rPr>
               <w:t>1.0</w:t>
             </w:r>
+            <w:r>
+              <w:rPr>
+                <w:rFonts w:ascii="Verdana" w:hAnsi="Verdana"/>
+                <w:b/>
+                <w:i/>
+                <w:sz w:val="18"/>
+              </w:rPr>
+              <w:t xml:space="preserve"> </w:t>
+            </w:r>
+            <w:r>
+              <w:rPr>
+                <w:rFonts w:ascii="Verdana" w:hAnsi="Verdana"/>
+                <w:bCs/>
+                <w:iCs/>
+                <w:sz w:val="18"/>
+              </w:rPr>
+              <w:t>Gestión del Proyecto.</w:t>
+            </w:r>
           </w:p>
         </w:tc>
         <w:tc>
@@ -1204,6 +1355,13 @@
                 <w:sz w:val="18"/>
               </w:rPr>
             </w:pPr>
+            <w:r>
+              <w:rPr>
+                <w:rFonts w:ascii="Verdana" w:hAnsi="Verdana"/>
+                <w:sz w:val="18"/>
+              </w:rPr>
+              <w:t>Documentación del proyecto</w:t>
+            </w:r>
           </w:p>
         </w:tc>
       </w:tr>
@@ -1226,6 +1384,8 @@
               <w:jc w:val="both"/>
               <w:rPr>
                 <w:rFonts w:ascii="Verdana" w:hAnsi="Verdana"/>
+                <w:bCs/>
+                <w:iCs/>
                 <w:sz w:val="18"/>
               </w:rPr>
             </w:pPr>
@@ -1237,6 +1397,24 @@
                 <w:sz w:val="18"/>
               </w:rPr>
               <w:t>2.0</w:t>
+            </w:r>
+            <w:r>
+              <w:rPr>
+                <w:rFonts w:ascii="Verdana" w:hAnsi="Verdana"/>
+                <w:b/>
+                <w:i/>
+                <w:sz w:val="18"/>
+              </w:rPr>
+              <w:t xml:space="preserve"> </w:t>
+            </w:r>
+            <w:r>
+              <w:rPr>
+                <w:rFonts w:ascii="Verdana" w:hAnsi="Verdana"/>
+                <w:bCs/>
+                <w:iCs/>
+                <w:sz w:val="18"/>
+              </w:rPr>
+              <w:t>Contratos</w:t>
             </w:r>
           </w:p>
         </w:tc>
@@ -1256,6 +1434,13 @@
                 <w:sz w:val="18"/>
               </w:rPr>
             </w:pPr>
+            <w:r>
+              <w:rPr>
+                <w:rFonts w:ascii="Verdana" w:hAnsi="Verdana"/>
+                <w:sz w:val="18"/>
+              </w:rPr>
+              <w:t>Contrato con la red de Hospitales Privados</w:t>
+            </w:r>
           </w:p>
         </w:tc>
       </w:tr>
@@ -1290,6 +1475,24 @@
               </w:rPr>
               <w:t>3.0</w:t>
             </w:r>
+            <w:r>
+              <w:rPr>
+                <w:rFonts w:ascii="Verdana" w:hAnsi="Verdana"/>
+                <w:b/>
+                <w:i/>
+                <w:sz w:val="18"/>
+              </w:rPr>
+              <w:t xml:space="preserve"> </w:t>
+            </w:r>
+            <w:r>
+              <w:rPr>
+                <w:rFonts w:ascii="Verdana" w:hAnsi="Verdana"/>
+                <w:bCs/>
+                <w:iCs/>
+                <w:sz w:val="18"/>
+              </w:rPr>
+              <w:t>Informes</w:t>
+            </w:r>
           </w:p>
         </w:tc>
         <w:tc>
@@ -1308,6 +1511,13 @@
                 <w:sz w:val="18"/>
               </w:rPr>
             </w:pPr>
+            <w:r>
+              <w:rPr>
+                <w:rFonts w:ascii="Verdana" w:hAnsi="Verdana"/>
+                <w:sz w:val="18"/>
+              </w:rPr>
+              <w:t>Manual de Usuario</w:t>
+            </w:r>
           </w:p>
         </w:tc>
       </w:tr>
@@ -1330,6 +1540,7 @@
               <w:jc w:val="both"/>
               <w:rPr>
                 <w:rFonts w:ascii="Verdana" w:hAnsi="Verdana"/>
+                <w:iCs/>
                 <w:sz w:val="18"/>
               </w:rPr>
             </w:pPr>
@@ -1341,6 +1552,24 @@
                 <w:sz w:val="18"/>
               </w:rPr>
               <w:t>4.0</w:t>
+            </w:r>
+            <w:r>
+              <w:rPr>
+                <w:rFonts w:ascii="Verdana" w:hAnsi="Verdana"/>
+                <w:b/>
+                <w:i/>
+                <w:sz w:val="18"/>
+              </w:rPr>
+              <w:t xml:space="preserve"> </w:t>
+            </w:r>
+            <w:r>
+              <w:rPr>
+                <w:rFonts w:ascii="Verdana" w:hAnsi="Verdana"/>
+                <w:bCs/>
+                <w:iCs/>
+                <w:sz w:val="18"/>
+              </w:rPr>
+              <w:t>Software.</w:t>
             </w:r>
           </w:p>
         </w:tc>
@@ -1360,58 +1589,37 @@
                 <w:sz w:val="18"/>
               </w:rPr>
             </w:pPr>
-          </w:p>
-        </w:tc>
-      </w:tr>
-      <w:tr>
-        <w:trPr>
-          <w:cantSplit/>
-          <w:trHeight w:val="227"/>
-          <w:jc w:val="center"/>
-        </w:trPr>
-        <w:tc>
-          <w:tcPr>
-            <w:tcW w:w="2816" w:type="dxa"/>
-            <w:tcBorders>
-              <w:bottom w:val="single" w:sz="4" w:space="0" w:color="auto"/>
-            </w:tcBorders>
-          </w:tcPr>
-          <w:p>
-            <w:pPr>
-              <w:pStyle w:val="Textoindependiente"/>
-              <w:jc w:val="both"/>
-              <w:rPr>
-                <w:rFonts w:ascii="Verdana" w:hAnsi="Verdana"/>
-                <w:sz w:val="18"/>
-              </w:rPr>
-            </w:pPr>
-            <w:r>
-              <w:rPr>
-                <w:rFonts w:ascii="Verdana" w:hAnsi="Verdana"/>
-                <w:b/>
-                <w:i/>
-                <w:sz w:val="18"/>
-              </w:rPr>
-              <w:t>5.0</w:t>
-            </w:r>
-          </w:p>
-        </w:tc>
-        <w:tc>
-          <w:tcPr>
-            <w:tcW w:w="5901" w:type="dxa"/>
-            <w:tcBorders>
-              <w:bottom w:val="single" w:sz="4" w:space="0" w:color="auto"/>
-            </w:tcBorders>
-          </w:tcPr>
-          <w:p>
-            <w:pPr>
-              <w:pStyle w:val="Textoindependiente"/>
-              <w:jc w:val="both"/>
-              <w:rPr>
-                <w:rFonts w:ascii="Verdana" w:hAnsi="Verdana"/>
-                <w:sz w:val="18"/>
-              </w:rPr>
-            </w:pPr>
+            <w:r>
+              <w:rPr>
+                <w:rFonts w:ascii="Verdana" w:eastAsia="Verdana" w:hAnsi="Verdana" w:cs="Verdana"/>
+                <w:color w:val="000000"/>
+              </w:rPr>
+              <w:t>Aplicativo móvil</w:t>
+            </w:r>
+            <w:r>
+              <w:rPr>
+                <w:rFonts w:ascii="Verdana" w:eastAsia="Verdana" w:hAnsi="Verdana" w:cs="Verdana"/>
+                <w:color w:val="000000"/>
+              </w:rPr>
+              <w:t xml:space="preserve"> de</w:t>
+            </w:r>
+            <w:r>
+              <w:t xml:space="preserve"> </w:t>
+            </w:r>
+            <w:r>
+              <w:rPr>
+                <w:rFonts w:ascii="Verdana" w:eastAsia="Verdana" w:hAnsi="Verdana" w:cs="Verdana"/>
+                <w:color w:val="000000"/>
+              </w:rPr>
+              <w:t xml:space="preserve">hospitales privados para monitoreo y rastreo en tiempo real de casos de COVID 19 en un radio </w:t>
+            </w:r>
+            <w:r>
+              <w:rPr>
+                <w:rFonts w:ascii="Verdana" w:eastAsia="Verdana" w:hAnsi="Verdana" w:cs="Verdana"/>
+                <w:color w:val="000000"/>
+              </w:rPr>
+              <w:t>específico.</w:t>
+            </w:r>
           </w:p>
         </w:tc>
       </w:tr>
@@ -1625,6 +1833,22 @@
                 <w:rFonts w:ascii="Verdana" w:hAnsi="Verdana"/>
               </w:rPr>
             </w:pPr>
+            <w:r>
+              <w:rPr>
+                <w:rFonts w:ascii="Verdana" w:hAnsi="Verdana"/>
+              </w:rPr>
+              <w:t xml:space="preserve">La aplicación móvil debe funcionar en las </w:t>
+            </w:r>
+            <w:r>
+              <w:rPr>
+                <w:rFonts w:ascii="Verdana" w:hAnsi="Verdana"/>
+                <w:bCs/>
+                <w:iCs/>
+                <w:sz w:val="18"/>
+                <w:szCs w:val="18"/>
+              </w:rPr>
+              <w:t>plataformas Android y iOS</w:t>
+            </w:r>
           </w:p>
         </w:tc>
       </w:tr>
@@ -1672,8 +1896,30 @@
               <w:jc w:val="both"/>
               <w:rPr>
                 <w:rFonts w:ascii="Verdana" w:hAnsi="Verdana"/>
+                <w:lang w:val="es-EC"/>
               </w:rPr>
             </w:pPr>
+            <w:r>
+              <w:rPr>
+                <w:rFonts w:ascii="Verdana" w:hAnsi="Verdana"/>
+                <w:lang w:val="es-EC"/>
+              </w:rPr>
+              <w:t xml:space="preserve">Se debe lograr un </w:t>
+            </w:r>
+            <w:r>
+              <w:rPr>
+                <w:rFonts w:ascii="Verdana" w:hAnsi="Verdana"/>
+                <w:lang w:val="es-EC"/>
+              </w:rPr>
+              <w:t>8</w:t>
+            </w:r>
+            <w:r>
+              <w:rPr>
+                <w:rFonts w:ascii="Verdana" w:hAnsi="Verdana"/>
+                <w:lang w:val="es-EC"/>
+              </w:rPr>
+              <w:t>0% de nivel de satisfacción del cliente.</w:t>
+            </w:r>
           </w:p>
         </w:tc>
       </w:tr>
@@ -1723,6 +1969,26 @@
                 <w:rFonts w:ascii="Verdana" w:hAnsi="Verdana"/>
               </w:rPr>
             </w:pPr>
+            <w:r>
+              <w:rPr>
+                <w:rFonts w:ascii="Verdana" w:hAnsi="Verdana"/>
+              </w:rPr>
+              <w:t xml:space="preserve">Todos los entregables deben ser aprobados por la </w:t>
+            </w:r>
+            <w:r>
+              <w:rPr>
+                <w:rFonts w:ascii="Verdana" w:hAnsi="Verdana"/>
+                <w:i/>
+                <w:iCs/>
+              </w:rPr>
+              <w:t>Red de Hospitales Privados de la ciudad de Quito</w:t>
+            </w:r>
+            <w:r>
+              <w:rPr>
+                <w:rFonts w:ascii="Verdana" w:hAnsi="Verdana"/>
+              </w:rPr>
+              <w:t>.</w:t>
+            </w:r>
           </w:p>
         </w:tc>
       </w:tr>
@@ -1772,6 +2038,12 @@
                 <w:rFonts w:ascii="Verdana" w:hAnsi="Verdana"/>
               </w:rPr>
             </w:pPr>
+            <w:r>
+              <w:rPr>
+                <w:rFonts w:ascii="Verdana" w:hAnsi="Verdana"/>
+              </w:rPr>
+              <w:t>Se deberá cumplir lo estipulado en el contrato.</w:t>
+            </w:r>
           </w:p>
         </w:tc>
       </w:tr>
@@ -1959,140 +2231,95 @@
               </w:rPr>
               <w:t xml:space="preserve">1. </w:t>
             </w:r>
-          </w:p>
-        </w:tc>
-      </w:tr>
-      <w:tr>
-        <w:trPr>
-          <w:cantSplit/>
-          <w:jc w:val="center"/>
-        </w:trPr>
-        <w:tc>
-          <w:tcPr>
-            <w:tcW w:w="8717" w:type="dxa"/>
-          </w:tcPr>
-          <w:p>
-            <w:pPr>
-              <w:pStyle w:val="Textoindependiente"/>
-              <w:jc w:val="both"/>
-              <w:rPr>
-                <w:rFonts w:ascii="Verdana" w:hAnsi="Verdana"/>
-                <w:b/>
-                <w:color w:val="FFFF00"/>
-                <w:sz w:val="18"/>
-                <w:szCs w:val="18"/>
-              </w:rPr>
-            </w:pPr>
-            <w:r>
-              <w:rPr>
-                <w:rFonts w:ascii="Verdana" w:hAnsi="Verdana"/>
-                <w:b/>
-                <w:i/>
-                <w:sz w:val="18"/>
-                <w:szCs w:val="18"/>
-              </w:rPr>
-              <w:t xml:space="preserve">2. </w:t>
-            </w:r>
-          </w:p>
-        </w:tc>
-      </w:tr>
-      <w:tr>
-        <w:trPr>
-          <w:cantSplit/>
-          <w:jc w:val="center"/>
-        </w:trPr>
-        <w:tc>
-          <w:tcPr>
-            <w:tcW w:w="8717" w:type="dxa"/>
-          </w:tcPr>
-          <w:p>
-            <w:pPr>
-              <w:pStyle w:val="Textoindependiente"/>
-              <w:jc w:val="both"/>
-              <w:rPr>
-                <w:rFonts w:ascii="Verdana" w:hAnsi="Verdana"/>
-                <w:b/>
-                <w:color w:val="FFFF00"/>
-                <w:sz w:val="18"/>
-                <w:szCs w:val="18"/>
-              </w:rPr>
-            </w:pPr>
-            <w:r>
-              <w:rPr>
-                <w:rFonts w:ascii="Verdana" w:hAnsi="Verdana"/>
-                <w:b/>
-                <w:i/>
-                <w:sz w:val="18"/>
-                <w:szCs w:val="18"/>
-              </w:rPr>
-              <w:t xml:space="preserve">3. </w:t>
-            </w:r>
-          </w:p>
-        </w:tc>
-      </w:tr>
-      <w:tr>
-        <w:trPr>
-          <w:cantSplit/>
-          <w:jc w:val="center"/>
-        </w:trPr>
-        <w:tc>
-          <w:tcPr>
-            <w:tcW w:w="8717" w:type="dxa"/>
-          </w:tcPr>
-          <w:p>
-            <w:pPr>
-              <w:pStyle w:val="Textoindependiente"/>
-              <w:jc w:val="both"/>
-              <w:rPr>
-                <w:rFonts w:ascii="Verdana" w:hAnsi="Verdana"/>
-                <w:b/>
-                <w:color w:val="FFFF00"/>
-                <w:sz w:val="18"/>
-                <w:szCs w:val="18"/>
-              </w:rPr>
-            </w:pPr>
-            <w:r>
-              <w:rPr>
-                <w:rFonts w:ascii="Verdana" w:hAnsi="Verdana"/>
-                <w:b/>
-                <w:i/>
-                <w:sz w:val="18"/>
-                <w:szCs w:val="18"/>
-              </w:rPr>
-              <w:t xml:space="preserve">4. </w:t>
-            </w:r>
-          </w:p>
-        </w:tc>
-      </w:tr>
-      <w:tr>
-        <w:trPr>
-          <w:cantSplit/>
-          <w:jc w:val="center"/>
-        </w:trPr>
-        <w:tc>
-          <w:tcPr>
-            <w:tcW w:w="8717" w:type="dxa"/>
-          </w:tcPr>
-          <w:p>
-            <w:pPr>
-              <w:pStyle w:val="Textoindependiente"/>
-              <w:jc w:val="both"/>
-              <w:rPr>
-                <w:rFonts w:ascii="Verdana" w:hAnsi="Verdana"/>
-                <w:b/>
-                <w:sz w:val="18"/>
-                <w:szCs w:val="18"/>
-              </w:rPr>
-            </w:pPr>
-            <w:r>
-              <w:rPr>
-                <w:rFonts w:ascii="Verdana" w:hAnsi="Verdana"/>
-                <w:b/>
-                <w:i/>
-                <w:sz w:val="18"/>
-                <w:szCs w:val="18"/>
-              </w:rPr>
-              <w:t xml:space="preserve">5. </w:t>
+            <w:r>
+              <w:rPr>
+                <w:rFonts w:ascii="Verdana" w:hAnsi="Verdana"/>
+                <w:bCs/>
+                <w:iCs/>
+                <w:sz w:val="18"/>
+                <w:szCs w:val="18"/>
+              </w:rPr>
+              <w:t xml:space="preserve">El </w:t>
+            </w:r>
+            <w:r>
+              <w:rPr>
+                <w:rFonts w:ascii="Verdana" w:hAnsi="Verdana"/>
+                <w:bCs/>
+                <w:iCs/>
+                <w:sz w:val="18"/>
+                <w:szCs w:val="18"/>
+              </w:rPr>
+              <w:t>aplicativo móvil</w:t>
+            </w:r>
+            <w:r>
+              <w:rPr>
+                <w:rFonts w:ascii="Verdana" w:hAnsi="Verdana"/>
+                <w:bCs/>
+                <w:iCs/>
+                <w:sz w:val="18"/>
+                <w:szCs w:val="18"/>
+              </w:rPr>
+              <w:t xml:space="preserve"> está elaborado</w:t>
+            </w:r>
+            <w:r>
+              <w:rPr>
+                <w:rFonts w:ascii="Verdana" w:hAnsi="Verdana"/>
+                <w:bCs/>
+                <w:iCs/>
+                <w:sz w:val="18"/>
+                <w:szCs w:val="18"/>
+              </w:rPr>
+              <w:t xml:space="preserve"> en base a los requerimientos citados en el documento de requerimientos del proyecto</w:t>
+            </w:r>
+            <w:r>
+              <w:rPr>
+                <w:rFonts w:ascii="Verdana" w:hAnsi="Verdana"/>
+                <w:bCs/>
+                <w:iCs/>
+                <w:sz w:val="18"/>
+                <w:szCs w:val="18"/>
+              </w:rPr>
+              <w:t>, por lo que su contenido no será ampliado ni modificado, solo necesitará ser entregado al cliente en versión</w:t>
+            </w:r>
+            <w:r>
+              <w:rPr>
+                <w:rFonts w:ascii="Verdana" w:hAnsi="Verdana"/>
+                <w:bCs/>
+                <w:iCs/>
+                <w:sz w:val="18"/>
+                <w:szCs w:val="18"/>
+              </w:rPr>
+              <w:t xml:space="preserve"> digital</w:t>
+            </w:r>
+            <w:r>
+              <w:rPr>
+                <w:rFonts w:ascii="Verdana" w:hAnsi="Verdana"/>
+                <w:bCs/>
+                <w:iCs/>
+                <w:sz w:val="18"/>
+                <w:szCs w:val="18"/>
+              </w:rPr>
+              <w:t xml:space="preserve"> </w:t>
+            </w:r>
+            <w:r>
+              <w:rPr>
+                <w:rFonts w:ascii="Verdana" w:hAnsi="Verdana"/>
+                <w:bCs/>
+                <w:iCs/>
+                <w:sz w:val="18"/>
+                <w:szCs w:val="18"/>
+              </w:rPr>
+              <w:t>subida a las tiendas de las plataformas iOS y Android</w:t>
+            </w:r>
+            <w:r>
+              <w:rPr>
+                <w:rFonts w:ascii="Verdana" w:hAnsi="Verdana"/>
+                <w:bCs/>
+                <w:iCs/>
+                <w:sz w:val="18"/>
+                <w:szCs w:val="18"/>
+              </w:rPr>
+              <w:t>.</w:t>
             </w:r>
           </w:p>
         </w:tc>
@@ -2174,7 +2401,7 @@
 </file>
 
 <file path=word/endnotes.xml><?xml version="1.0" encoding="utf-8"?>
-<w:endnotes xmlns:wpc="http://schemas.microsoft.com/office/word/2010/wordprocessingCanvas" xmlns:cx="http://schemas.microsoft.com/office/drawing/2014/chartex" xmlns:mc="http://schemas.openxmlformats.org/markup-compatibility/2006" xmlns:o="urn:schemas-microsoft-com:office:office" xmlns:r="http://schemas.openxmlformats.org/officeDocument/2006/relationships" xmlns:m="http://schemas.openxmlformats.org/officeDocument/2006/math" xmlns:v="urn:schemas-microsoft-com:vml" xmlns:wp14="http://schemas.microsoft.com/office/word/2010/wordprocessingDrawing" xmlns:wp="http://schemas.openxmlformats.org/drawingml/2006/wordprocessingDrawing" xmlns:w10="urn:schemas-microsoft-com:office:word" xmlns:w="http://schemas.openxmlformats.org/wordprocessingml/2006/main" xmlns:w14="http://schemas.microsoft.com/office/word/2010/wordml" xmlns:w15="http://schemas.microsoft.com/office/word/2012/wordml" xmlns:w16se="http://schemas.microsoft.com/office/word/2015/wordml/symex" xmlns:wpg="http://schemas.microsoft.com/office/word/2010/wordprocessingGroup" xmlns:wpi="http://schemas.microsoft.com/office/word/2010/wordprocessingInk" xmlns:wne="http://schemas.microsoft.com/office/word/2006/wordml" xmlns:wps="http://schemas.microsoft.com/office/word/2010/wordprocessingShape" mc:Ignorable="w14 w15 w16se wp14">
+<w:endnotes xmlns:wpc="http://schemas.microsoft.com/office/word/2010/wordprocessingCanvas" xmlns:cx="http://schemas.microsoft.com/office/drawing/2014/chartex" xmlns:cx1="http://schemas.microsoft.com/office/drawing/2015/9/8/chartex" xmlns:cx2="http://schemas.microsoft.com/office/drawing/2015/10/21/chartex" xmlns:cx3="http://schemas.microsoft.com/office/drawing/2016/5/9/chartex" xmlns:cx4="http://schemas.microsoft.com/office/drawing/2016/5/10/chartex" xmlns:cx5="http://schemas.microsoft.com/office/drawing/2016/5/11/chartex" xmlns:cx6="http://schemas.microsoft.com/office/drawing/2016/5/12/chartex" xmlns:cx7="http://schemas.microsoft.com/office/drawing/2016/5/13/chartex" xmlns:cx8="http://schemas.microsoft.com/office/drawing/2016/5/14/chartex" xmlns:mc="http://schemas.openxmlformats.org/markup-compatibility/2006" xmlns:aink="http://schemas.microsoft.com/office/drawing/2016/ink" xmlns:am3d="http://schemas.microsoft.com/office/drawing/2017/model3d" xmlns:o="urn:schemas-microsoft-com:office:office" xmlns:r="http://schemas.openxmlformats.org/officeDocument/2006/relationships" xmlns:m="http://schemas.openxmlformats.org/officeDocument/2006/math" xmlns:v="urn:schemas-microsoft-com:vml" xmlns:wp14="http://schemas.microsoft.com/office/word/2010/wordprocessingDrawing" xmlns:wp="http://schemas.openxmlformats.org/drawingml/2006/wordprocessingDrawing" xmlns:w10="urn:schemas-microsoft-com:office:word" xmlns:w="http://schemas.openxmlformats.org/wordprocessingml/2006/main" xmlns:w14="http://schemas.microsoft.com/office/word/2010/wordml" xmlns:w15="http://schemas.microsoft.com/office/word/2012/wordml" xmlns:w16cex="http://schemas.microsoft.com/office/word/2018/wordml/cex" xmlns:w16cid="http://schemas.microsoft.com/office/word/2016/wordml/cid" xmlns:w16="http://schemas.microsoft.com/office/word/2018/wordml" xmlns:w16se="http://schemas.microsoft.com/office/word/2015/wordml/symex" xmlns:wpg="http://schemas.microsoft.com/office/word/2010/wordprocessingGroup" xmlns:wpi="http://schemas.microsoft.com/office/word/2010/wordprocessingInk" xmlns:wne="http://schemas.microsoft.com/office/word/2006/wordml" xmlns:wps="http://schemas.microsoft.com/office/word/2010/wordprocessingShape" mc:Ignorable="w14 w15 w16se w16cid w16 w16cex wp14">
   <w:endnote w:type="separator" w:id="-1">
     <w:p>
       <w:pPr>
@@ -2199,7 +2426,7 @@
 </file>
 
 <file path=word/footer1.xml><?xml version="1.0" encoding="utf-8"?>
-<w:ftr xmlns:wpc="http://schemas.microsoft.com/office/word/2010/wordprocessingCanvas" xmlns:cx="http://schemas.microsoft.com/office/drawing/2014/chartex" xmlns:mc="http://schemas.openxmlformats.org/markup-compatibility/2006" xmlns:o="urn:schemas-microsoft-com:office:office" xmlns:r="http://schemas.openxmlformats.org/officeDocument/2006/relationships" xmlns:m="http://schemas.openxmlformats.org/officeDocument/2006/math" xmlns:v="urn:schemas-microsoft-com:vml" xmlns:wp14="http://schemas.microsoft.com/office/word/2010/wordprocessingDrawing" xmlns:wp="http://schemas.openxmlformats.org/drawingml/2006/wordprocessingDrawing" xmlns:w10="urn:schemas-microsoft-com:office:word" xmlns:w="http://schemas.openxmlformats.org/wordprocessingml/2006/main" xmlns:w14="http://schemas.microsoft.com/office/word/2010/wordml" xmlns:w15="http://schemas.microsoft.com/office/word/2012/wordml" xmlns:w16se="http://schemas.microsoft.com/office/word/2015/wordml/symex" xmlns:wpg="http://schemas.microsoft.com/office/word/2010/wordprocessingGroup" xmlns:wpi="http://schemas.microsoft.com/office/word/2010/wordprocessingInk" xmlns:wne="http://schemas.microsoft.com/office/word/2006/wordml" xmlns:wps="http://schemas.microsoft.com/office/word/2010/wordprocessingShape" mc:Ignorable="w14 w15 w16se wp14">
+<w:ftr xmlns:wpc="http://schemas.microsoft.com/office/word/2010/wordprocessingCanvas" xmlns:cx="http://schemas.microsoft.com/office/drawing/2014/chartex" xmlns:cx1="http://schemas.microsoft.com/office/drawing/2015/9/8/chartex" xmlns:cx2="http://schemas.microsoft.com/office/drawing/2015/10/21/chartex" xmlns:cx3="http://schemas.microsoft.com/office/drawing/2016/5/9/chartex" xmlns:cx4="http://schemas.microsoft.com/office/drawing/2016/5/10/chartex" xmlns:cx5="http://schemas.microsoft.com/office/drawing/2016/5/11/chartex" xmlns:cx6="http://schemas.microsoft.com/office/drawing/2016/5/12/chartex" xmlns:cx7="http://schemas.microsoft.com/office/drawing/2016/5/13/chartex" xmlns:cx8="http://schemas.microsoft.com/office/drawing/2016/5/14/chartex" xmlns:mc="http://schemas.openxmlformats.org/markup-compatibility/2006" xmlns:aink="http://schemas.microsoft.com/office/drawing/2016/ink" xmlns:am3d="http://schemas.microsoft.com/office/drawing/2017/model3d" xmlns:o="urn:schemas-microsoft-com:office:office" xmlns:r="http://schemas.openxmlformats.org/officeDocument/2006/relationships" xmlns:m="http://schemas.openxmlformats.org/officeDocument/2006/math" xmlns:v="urn:schemas-microsoft-com:vml" xmlns:wp14="http://schemas.microsoft.com/office/word/2010/wordprocessingDrawing" xmlns:wp="http://schemas.openxmlformats.org/drawingml/2006/wordprocessingDrawing" xmlns:w10="urn:schemas-microsoft-com:office:word" xmlns:w="http://schemas.openxmlformats.org/wordprocessingml/2006/main" xmlns:w14="http://schemas.microsoft.com/office/word/2010/wordml" xmlns:w15="http://schemas.microsoft.com/office/word/2012/wordml" xmlns:w16cex="http://schemas.microsoft.com/office/word/2018/wordml/cex" xmlns:w16cid="http://schemas.microsoft.com/office/word/2016/wordml/cid" xmlns:w16="http://schemas.microsoft.com/office/word/2018/wordml" xmlns:w16se="http://schemas.microsoft.com/office/word/2015/wordml/symex" xmlns:wpg="http://schemas.microsoft.com/office/word/2010/wordprocessingGroup" xmlns:wpi="http://schemas.microsoft.com/office/word/2010/wordprocessingInk" xmlns:wne="http://schemas.microsoft.com/office/word/2006/wordml" xmlns:wps="http://schemas.microsoft.com/office/word/2010/wordprocessingShape" mc:Ignorable="w14 w15 w16se w16cid w16 w16cex wp14">
   <w:p>
     <w:pPr>
       <w:pStyle w:val="Piedepgina"/>
@@ -2237,7 +2464,7 @@
 </file>
 
 <file path=word/footer2.xml><?xml version="1.0" encoding="utf-8"?>
-<w:ftr xmlns:wpc="http://schemas.microsoft.com/office/word/2010/wordprocessingCanvas" xmlns:cx="http://schemas.microsoft.com/office/drawing/2014/chartex" xmlns:mc="http://schemas.openxmlformats.org/markup-compatibility/2006" xmlns:o="urn:schemas-microsoft-com:office:office" xmlns:r="http://schemas.openxmlformats.org/officeDocument/2006/relationships" xmlns:m="http://schemas.openxmlformats.org/officeDocument/2006/math" xmlns:v="urn:schemas-microsoft-com:vml" xmlns:wp14="http://schemas.microsoft.com/office/word/2010/wordprocessingDrawing" xmlns:wp="http://schemas.openxmlformats.org/drawingml/2006/wordprocessingDrawing" xmlns:w10="urn:schemas-microsoft-com:office:word" xmlns:w="http://schemas.openxmlformats.org/wordprocessingml/2006/main" xmlns:w14="http://schemas.microsoft.com/office/word/2010/wordml" xmlns:w15="http://schemas.microsoft.com/office/word/2012/wordml" xmlns:w16se="http://schemas.microsoft.com/office/word/2015/wordml/symex" xmlns:wpg="http://schemas.microsoft.com/office/word/2010/wordprocessingGroup" xmlns:wpi="http://schemas.microsoft.com/office/word/2010/wordprocessingInk" xmlns:wne="http://schemas.microsoft.com/office/word/2006/wordml" xmlns:wps="http://schemas.microsoft.com/office/word/2010/wordprocessingShape" mc:Ignorable="w14 w15 w16se wp14">
+<w:ftr xmlns:wpc="http://schemas.microsoft.com/office/word/2010/wordprocessingCanvas" xmlns:cx="http://schemas.microsoft.com/office/drawing/2014/chartex" xmlns:cx1="http://schemas.microsoft.com/office/drawing/2015/9/8/chartex" xmlns:cx2="http://schemas.microsoft.com/office/drawing/2015/10/21/chartex" xmlns:cx3="http://schemas.microsoft.com/office/drawing/2016/5/9/chartex" xmlns:cx4="http://schemas.microsoft.com/office/drawing/2016/5/10/chartex" xmlns:cx5="http://schemas.microsoft.com/office/drawing/2016/5/11/chartex" xmlns:cx6="http://schemas.microsoft.com/office/drawing/2016/5/12/chartex" xmlns:cx7="http://schemas.microsoft.com/office/drawing/2016/5/13/chartex" xmlns:cx8="http://schemas.microsoft.com/office/drawing/2016/5/14/chartex" xmlns:mc="http://schemas.openxmlformats.org/markup-compatibility/2006" xmlns:aink="http://schemas.microsoft.com/office/drawing/2016/ink" xmlns:am3d="http://schemas.microsoft.com/office/drawing/2017/model3d" xmlns:o="urn:schemas-microsoft-com:office:office" xmlns:r="http://schemas.openxmlformats.org/officeDocument/2006/relationships" xmlns:m="http://schemas.openxmlformats.org/officeDocument/2006/math" xmlns:v="urn:schemas-microsoft-com:vml" xmlns:wp14="http://schemas.microsoft.com/office/word/2010/wordprocessingDrawing" xmlns:wp="http://schemas.openxmlformats.org/drawingml/2006/wordprocessingDrawing" xmlns:w10="urn:schemas-microsoft-com:office:word" xmlns:w="http://schemas.openxmlformats.org/wordprocessingml/2006/main" xmlns:w14="http://schemas.microsoft.com/office/word/2010/wordml" xmlns:w15="http://schemas.microsoft.com/office/word/2012/wordml" xmlns:w16cex="http://schemas.microsoft.com/office/word/2018/wordml/cex" xmlns:w16cid="http://schemas.microsoft.com/office/word/2016/wordml/cid" xmlns:w16="http://schemas.microsoft.com/office/word/2018/wordml" xmlns:w16se="http://schemas.microsoft.com/office/word/2015/wordml/symex" xmlns:wpg="http://schemas.microsoft.com/office/word/2010/wordprocessingGroup" xmlns:wpi="http://schemas.microsoft.com/office/word/2010/wordprocessingInk" xmlns:wne="http://schemas.microsoft.com/office/word/2006/wordml" xmlns:wps="http://schemas.microsoft.com/office/word/2010/wordprocessingShape" mc:Ignorable="w14 w15 w16se w16cid w16 w16cex wp14">
   <w:tbl>
     <w:tblPr>
       <w:tblW w:w="0" w:type="auto"/>
@@ -2248,8 +2475,8 @@
       <w:tblLook w:val="01E0" w:firstRow="1" w:lastRow="1" w:firstColumn="1" w:lastColumn="1" w:noHBand="0" w:noVBand="0"/>
     </w:tblPr>
     <w:tblGrid>
-      <w:gridCol w:w="8451"/>
-      <w:gridCol w:w="513"/>
+      <w:gridCol w:w="8006"/>
+      <w:gridCol w:w="501"/>
     </w:tblGrid>
     <w:tr>
       <w:trPr>
@@ -2459,7 +2686,7 @@
 </file>
 
 <file path=word/footer3.xml><?xml version="1.0" encoding="utf-8"?>
-<w:ftr xmlns:wpc="http://schemas.microsoft.com/office/word/2010/wordprocessingCanvas" xmlns:cx="http://schemas.microsoft.com/office/drawing/2014/chartex" xmlns:mc="http://schemas.openxmlformats.org/markup-compatibility/2006" xmlns:o="urn:schemas-microsoft-com:office:office" xmlns:r="http://schemas.openxmlformats.org/officeDocument/2006/relationships" xmlns:m="http://schemas.openxmlformats.org/officeDocument/2006/math" xmlns:v="urn:schemas-microsoft-com:vml" xmlns:wp14="http://schemas.microsoft.com/office/word/2010/wordprocessingDrawing" xmlns:wp="http://schemas.openxmlformats.org/drawingml/2006/wordprocessingDrawing" xmlns:w10="urn:schemas-microsoft-com:office:word" xmlns:w="http://schemas.openxmlformats.org/wordprocessingml/2006/main" xmlns:w14="http://schemas.microsoft.com/office/word/2010/wordml" xmlns:w15="http://schemas.microsoft.com/office/word/2012/wordml" xmlns:w16se="http://schemas.microsoft.com/office/word/2015/wordml/symex" xmlns:wpg="http://schemas.microsoft.com/office/word/2010/wordprocessingGroup" xmlns:wpi="http://schemas.microsoft.com/office/word/2010/wordprocessingInk" xmlns:wne="http://schemas.microsoft.com/office/word/2006/wordml" xmlns:wps="http://schemas.microsoft.com/office/word/2010/wordprocessingShape" mc:Ignorable="w14 w15 w16se wp14">
+<w:ftr xmlns:wpc="http://schemas.microsoft.com/office/word/2010/wordprocessingCanvas" xmlns:cx="http://schemas.microsoft.com/office/drawing/2014/chartex" xmlns:cx1="http://schemas.microsoft.com/office/drawing/2015/9/8/chartex" xmlns:cx2="http://schemas.microsoft.com/office/drawing/2015/10/21/chartex" xmlns:cx3="http://schemas.microsoft.com/office/drawing/2016/5/9/chartex" xmlns:cx4="http://schemas.microsoft.com/office/drawing/2016/5/10/chartex" xmlns:cx5="http://schemas.microsoft.com/office/drawing/2016/5/11/chartex" xmlns:cx6="http://schemas.microsoft.com/office/drawing/2016/5/12/chartex" xmlns:cx7="http://schemas.microsoft.com/office/drawing/2016/5/13/chartex" xmlns:cx8="http://schemas.microsoft.com/office/drawing/2016/5/14/chartex" xmlns:mc="http://schemas.openxmlformats.org/markup-compatibility/2006" xmlns:aink="http://schemas.microsoft.com/office/drawing/2016/ink" xmlns:am3d="http://schemas.microsoft.com/office/drawing/2017/model3d" xmlns:o="urn:schemas-microsoft-com:office:office" xmlns:r="http://schemas.openxmlformats.org/officeDocument/2006/relationships" xmlns:m="http://schemas.openxmlformats.org/officeDocument/2006/math" xmlns:v="urn:schemas-microsoft-com:vml" xmlns:wp14="http://schemas.microsoft.com/office/word/2010/wordprocessingDrawing" xmlns:wp="http://schemas.openxmlformats.org/drawingml/2006/wordprocessingDrawing" xmlns:w10="urn:schemas-microsoft-com:office:word" xmlns:w="http://schemas.openxmlformats.org/wordprocessingml/2006/main" xmlns:w14="http://schemas.microsoft.com/office/word/2010/wordml" xmlns:w15="http://schemas.microsoft.com/office/word/2012/wordml" xmlns:w16cex="http://schemas.microsoft.com/office/word/2018/wordml/cex" xmlns:w16cid="http://schemas.microsoft.com/office/word/2016/wordml/cid" xmlns:w16="http://schemas.microsoft.com/office/word/2018/wordml" xmlns:w16se="http://schemas.microsoft.com/office/word/2015/wordml/symex" xmlns:wpg="http://schemas.microsoft.com/office/word/2010/wordprocessingGroup" xmlns:wpi="http://schemas.microsoft.com/office/word/2010/wordprocessingInk" xmlns:wne="http://schemas.microsoft.com/office/word/2006/wordml" xmlns:wps="http://schemas.microsoft.com/office/word/2010/wordprocessingShape" mc:Ignorable="w14 w15 w16se w16cid w16 w16cex wp14">
   <w:tbl>
     <w:tblPr>
       <w:tblW w:w="9072" w:type="dxa"/>
@@ -2491,9 +2718,9 @@
               <w:lang w:val="pt-BR"/>
             </w:rPr>
           </w:pPr>
-          <w:bookmarkStart w:id="1" w:name="OLE_LINK1"/>
-          <w:bookmarkStart w:id="2" w:name="OLE_LINK2"/>
-          <w:bookmarkStart w:id="3" w:name="OLE_LINK6"/>
+          <w:bookmarkStart w:id="0" w:name="OLE_LINK1"/>
+          <w:bookmarkStart w:id="1" w:name="OLE_LINK2"/>
+          <w:bookmarkStart w:id="2" w:name="OLE_LINK6"/>
           <w:r>
             <w:rPr>
               <w:rFonts w:ascii="Verdana" w:hAnsi="Verdana"/>
@@ -2503,39 +2730,79 @@
             </w:rPr>
             <w:t xml:space="preserve">Contacto: </w:t>
           </w:r>
-          <w:hyperlink r:id="rId1" w:history="1">
-            <w:r>
-              <w:rPr>
-                <w:rStyle w:val="Hipervnculo"/>
-                <w:rFonts w:ascii="Verdana" w:hAnsi="Verdana"/>
-                <w:sz w:val="16"/>
-                <w:szCs w:val="16"/>
-                <w:lang w:val="es-ES"/>
-              </w:rPr>
-              <w:t>informes@dharma-consulting.com</w:t>
-            </w:r>
-          </w:hyperlink>
-          <w:r>
-            <w:rPr>
+          <w:r>
+            <w:fldChar w:fldCharType="begin"/>
+          </w:r>
+          <w:r>
+            <w:rPr>
+              <w:lang w:val="es-EC"/>
+            </w:rPr>
+            <w:instrText xml:space="preserve"> HYPERLINK "mailto:informes@dharma-consulting.com" </w:instrText>
+          </w:r>
+          <w:r>
+            <w:fldChar w:fldCharType="separate"/>
+          </w:r>
+          <w:r>
+            <w:rPr>
+              <w:rStyle w:val="Hipervnculo"/>
               <w:rFonts w:ascii="Verdana" w:hAnsi="Verdana"/>
               <w:sz w:val="16"/>
               <w:szCs w:val="16"/>
               <w:lang w:val="es-ES"/>
             </w:rPr>
+            <w:t>informes@dharma-consulting.com</w:t>
+          </w:r>
+          <w:r>
+            <w:rPr>
+              <w:rStyle w:val="Hipervnculo"/>
+              <w:rFonts w:ascii="Verdana" w:hAnsi="Verdana"/>
+              <w:sz w:val="16"/>
+              <w:szCs w:val="16"/>
+              <w:lang w:val="es-ES"/>
+            </w:rPr>
+            <w:fldChar w:fldCharType="end"/>
+          </w:r>
+          <w:r>
+            <w:rPr>
+              <w:rFonts w:ascii="Verdana" w:hAnsi="Verdana"/>
+              <w:sz w:val="16"/>
+              <w:szCs w:val="16"/>
+              <w:lang w:val="es-ES"/>
+            </w:rPr>
             <w:t xml:space="preserve">  Página Web: </w:t>
           </w:r>
-          <w:hyperlink r:id="rId2" w:history="1">
-            <w:r>
-              <w:rPr>
-                <w:rStyle w:val="Hipervnculo"/>
-                <w:rFonts w:ascii="Verdana" w:hAnsi="Verdana"/>
-                <w:sz w:val="16"/>
-                <w:szCs w:val="16"/>
-                <w:lang w:val="es-ES"/>
-              </w:rPr>
-              <w:t>www.dharmacon.net</w:t>
-            </w:r>
-          </w:hyperlink>
+          <w:r>
+            <w:fldChar w:fldCharType="begin"/>
+          </w:r>
+          <w:r>
+            <w:rPr>
+              <w:lang w:val="es-EC"/>
+            </w:rPr>
+            <w:instrText xml:space="preserve"> HYPERLINK "http://www.dharmacon.net" </w:instrText>
+          </w:r>
+          <w:r>
+            <w:fldChar w:fldCharType="separate"/>
+          </w:r>
+          <w:r>
+            <w:rPr>
+              <w:rStyle w:val="Hipervnculo"/>
+              <w:rFonts w:ascii="Verdana" w:hAnsi="Verdana"/>
+              <w:sz w:val="16"/>
+              <w:szCs w:val="16"/>
+              <w:lang w:val="es-ES"/>
+            </w:rPr>
+            <w:t>www.dharmacon.net</w:t>
+          </w:r>
+          <w:r>
+            <w:rPr>
+              <w:rStyle w:val="Hipervnculo"/>
+              <w:rFonts w:ascii="Verdana" w:hAnsi="Verdana"/>
+              <w:sz w:val="16"/>
+              <w:szCs w:val="16"/>
+              <w:lang w:val="es-ES"/>
+            </w:rPr>
+            <w:fldChar w:fldCharType="end"/>
+          </w:r>
         </w:p>
         <w:p>
           <w:pPr>
@@ -2683,7 +2950,6 @@
               <w:lang w:val="es-ES"/>
             </w:rPr>
           </w:pPr>
-          <w:proofErr w:type="spellStart"/>
           <w:r>
             <w:rPr>
               <w:rFonts w:ascii="Verdana" w:hAnsi="Verdana"/>
@@ -2691,9 +2957,9 @@
               <w:szCs w:val="16"/>
               <w:lang w:val="es-ES"/>
             </w:rPr>
-            <w:t>Dharma</w:t>
-          </w:r>
-          <w:proofErr w:type="spellEnd"/>
+            <w:t xml:space="preserve">Dharma </w:t>
+          </w:r>
+          <w:proofErr w:type="spellStart"/>
           <w:r>
             <w:rPr>
               <w:rFonts w:ascii="Verdana" w:hAnsi="Verdana"/>
@@ -2701,9 +2967,9 @@
               <w:szCs w:val="16"/>
               <w:lang w:val="es-ES"/>
             </w:rPr>
-            <w:t xml:space="preserve"> </w:t>
-          </w:r>
-          <w:proofErr w:type="spellStart"/>
+            <w:t>Consulting</w:t>
+          </w:r>
+          <w:proofErr w:type="spellEnd"/>
           <w:r>
             <w:rPr>
               <w:rFonts w:ascii="Verdana" w:hAnsi="Verdana"/>
@@ -2711,9 +2977,9 @@
               <w:szCs w:val="16"/>
               <w:lang w:val="es-ES"/>
             </w:rPr>
-            <w:t>Consulting</w:t>
-          </w:r>
-          <w:proofErr w:type="spellEnd"/>
+            <w:t xml:space="preserve"> como un </w:t>
+          </w:r>
+          <w:proofErr w:type="spellStart"/>
           <w:r>
             <w:rPr>
               <w:rFonts w:ascii="Verdana" w:hAnsi="Verdana"/>
@@ -2721,9 +2987,9 @@
               <w:szCs w:val="16"/>
               <w:lang w:val="es-ES"/>
             </w:rPr>
-            <w:t xml:space="preserve"> como un </w:t>
-          </w:r>
-          <w:proofErr w:type="spellStart"/>
+            <w:t>Registered</w:t>
+          </w:r>
+          <w:proofErr w:type="spellEnd"/>
           <w:r>
             <w:rPr>
               <w:rFonts w:ascii="Verdana" w:hAnsi="Verdana"/>
@@ -2731,9 +2997,9 @@
               <w:szCs w:val="16"/>
               <w:lang w:val="es-ES"/>
             </w:rPr>
-            <w:t>Registered</w:t>
-          </w:r>
-          <w:proofErr w:type="spellEnd"/>
+            <w:t xml:space="preserve"> </w:t>
+          </w:r>
+          <w:proofErr w:type="spellStart"/>
           <w:r>
             <w:rPr>
               <w:rFonts w:ascii="Verdana" w:hAnsi="Verdana"/>
@@ -2741,9 +3007,9 @@
               <w:szCs w:val="16"/>
               <w:lang w:val="es-ES"/>
             </w:rPr>
-            <w:t xml:space="preserve"> </w:t>
-          </w:r>
-          <w:proofErr w:type="spellStart"/>
+            <w:t>Education</w:t>
+          </w:r>
+          <w:proofErr w:type="spellEnd"/>
           <w:r>
             <w:rPr>
               <w:rFonts w:ascii="Verdana" w:hAnsi="Verdana"/>
@@ -2751,9 +3017,9 @@
               <w:szCs w:val="16"/>
               <w:lang w:val="es-ES"/>
             </w:rPr>
-            <w:t>Education</w:t>
-          </w:r>
-          <w:proofErr w:type="spellEnd"/>
+            <w:t xml:space="preserve"> </w:t>
+          </w:r>
+          <w:proofErr w:type="spellStart"/>
           <w:r>
             <w:rPr>
               <w:rFonts w:ascii="Verdana" w:hAnsi="Verdana"/>
@@ -2761,9 +3027,9 @@
               <w:szCs w:val="16"/>
               <w:lang w:val="es-ES"/>
             </w:rPr>
-            <w:t xml:space="preserve"> </w:t>
-          </w:r>
-          <w:proofErr w:type="spellStart"/>
+            <w:t>Provider</w:t>
+          </w:r>
+          <w:proofErr w:type="spellEnd"/>
           <w:r>
             <w:rPr>
               <w:rFonts w:ascii="Verdana" w:hAnsi="Verdana"/>
@@ -2771,9 +3037,9 @@
               <w:szCs w:val="16"/>
               <w:lang w:val="es-ES"/>
             </w:rPr>
-            <w:t>Provider</w:t>
-          </w:r>
-          <w:proofErr w:type="spellEnd"/>
+            <w:t xml:space="preserve"> (R.E.P.) ha sido revisada y aprobada por el Project Management </w:t>
+          </w:r>
+          <w:proofErr w:type="spellStart"/>
           <w:r>
             <w:rPr>
               <w:rFonts w:ascii="Verdana" w:hAnsi="Verdana"/>
@@ -2781,9 +3047,9 @@
               <w:szCs w:val="16"/>
               <w:lang w:val="es-ES"/>
             </w:rPr>
-            <w:t xml:space="preserve"> (R.E.P.) ha sido revisada y aprobada por el Project Management </w:t>
-          </w:r>
-          <w:proofErr w:type="spellStart"/>
+            <w:t>Institute</w:t>
+          </w:r>
+          <w:proofErr w:type="spellEnd"/>
           <w:r>
             <w:rPr>
               <w:rFonts w:ascii="Verdana" w:hAnsi="Verdana"/>
@@ -2791,9 +3057,9 @@
               <w:szCs w:val="16"/>
               <w:lang w:val="es-ES"/>
             </w:rPr>
-            <w:t>Institute</w:t>
-          </w:r>
-          <w:proofErr w:type="spellEnd"/>
+            <w:t xml:space="preserve"> (PMI) para otorgar unidades de desarrollo profesional (</w:t>
+          </w:r>
+          <w:proofErr w:type="spellStart"/>
           <w:r>
             <w:rPr>
               <w:rFonts w:ascii="Verdana" w:hAnsi="Verdana"/>
@@ -2801,9 +3067,9 @@
               <w:szCs w:val="16"/>
               <w:lang w:val="es-ES"/>
             </w:rPr>
-            <w:t xml:space="preserve"> (PMI) para otorgar unidades de desarrollo profesional (</w:t>
-          </w:r>
-          <w:proofErr w:type="spellStart"/>
+            <w:t>PDUs</w:t>
+          </w:r>
+          <w:proofErr w:type="spellEnd"/>
           <w:r>
             <w:rPr>
               <w:rFonts w:ascii="Verdana" w:hAnsi="Verdana"/>
@@ -2811,9 +3077,9 @@
               <w:szCs w:val="16"/>
               <w:lang w:val="es-ES"/>
             </w:rPr>
-            <w:t>PDUs</w:t>
-          </w:r>
-          <w:proofErr w:type="spellEnd"/>
+            <w:t xml:space="preserve">) por sus cursos. Dharma </w:t>
+          </w:r>
+          <w:proofErr w:type="spellStart"/>
           <w:r>
             <w:rPr>
               <w:rFonts w:ascii="Verdana" w:hAnsi="Verdana"/>
@@ -2821,9 +3087,9 @@
               <w:szCs w:val="16"/>
               <w:lang w:val="es-ES"/>
             </w:rPr>
-            <w:t xml:space="preserve">) por sus cursos. </w:t>
-          </w:r>
-          <w:proofErr w:type="spellStart"/>
+            <w:t>Consulting</w:t>
+          </w:r>
+          <w:proofErr w:type="spellEnd"/>
           <w:r>
             <w:rPr>
               <w:rFonts w:ascii="Verdana" w:hAnsi="Verdana"/>
@@ -2831,44 +3097,14 @@
               <w:szCs w:val="16"/>
               <w:lang w:val="es-ES"/>
             </w:rPr>
-            <w:t>Dharma</w:t>
-          </w:r>
-          <w:proofErr w:type="spellEnd"/>
-          <w:r>
-            <w:rPr>
-              <w:rFonts w:ascii="Verdana" w:hAnsi="Verdana"/>
-              <w:sz w:val="14"/>
-              <w:szCs w:val="16"/>
-              <w:lang w:val="es-ES"/>
-            </w:rPr>
-            <w:t xml:space="preserve"> </w:t>
-          </w:r>
-          <w:proofErr w:type="spellStart"/>
-          <w:r>
-            <w:rPr>
-              <w:rFonts w:ascii="Verdana" w:hAnsi="Verdana"/>
-              <w:sz w:val="14"/>
-              <w:szCs w:val="16"/>
-              <w:lang w:val="es-ES"/>
-            </w:rPr>
-            <w:t>Consulting</w:t>
-          </w:r>
-          <w:proofErr w:type="spellEnd"/>
-          <w:r>
-            <w:rPr>
-              <w:rFonts w:ascii="Verdana" w:hAnsi="Verdana"/>
-              <w:sz w:val="14"/>
-              <w:szCs w:val="16"/>
-              <w:lang w:val="es-ES"/>
-            </w:rPr>
             <w:t xml:space="preserve"> ha aceptado regirse por los criterios establecidos de aseguramiento de calidad del PMI.</w:t>
           </w:r>
         </w:p>
       </w:tc>
     </w:tr>
+    <w:bookmarkEnd w:id="0"/>
     <w:bookmarkEnd w:id="1"/>
     <w:bookmarkEnd w:id="2"/>
-    <w:bookmarkEnd w:id="3"/>
   </w:tbl>
   <w:p>
     <w:pPr>
@@ -2882,7 +3118,7 @@
 </file>
 
 <file path=word/footnotes.xml><?xml version="1.0" encoding="utf-8"?>
-<w:footnotes xmlns:wpc="http://schemas.microsoft.com/office/word/2010/wordprocessingCanvas" xmlns:cx="http://schemas.microsoft.com/office/drawing/2014/chartex" xmlns:mc="http://schemas.openxmlformats.org/markup-compatibility/2006" xmlns:o="urn:schemas-microsoft-com:office:office" xmlns:r="http://schemas.openxmlformats.org/officeDocument/2006/relationships" xmlns:m="http://schemas.openxmlformats.org/officeDocument/2006/math" xmlns:v="urn:schemas-microsoft-com:vml" xmlns:wp14="http://schemas.microsoft.com/office/word/2010/wordprocessingDrawing" xmlns:wp="http://schemas.openxmlformats.org/drawingml/2006/wordprocessingDrawing" xmlns:w10="urn:schemas-microsoft-com:office:word" xmlns:w="http://schemas.openxmlformats.org/wordprocessingml/2006/main" xmlns:w14="http://schemas.microsoft.com/office/word/2010/wordml" xmlns:w15="http://schemas.microsoft.com/office/word/2012/wordml" xmlns:w16se="http://schemas.microsoft.com/office/word/2015/wordml/symex" xmlns:wpg="http://schemas.microsoft.com/office/word/2010/wordprocessingGroup" xmlns:wpi="http://schemas.microsoft.com/office/word/2010/wordprocessingInk" xmlns:wne="http://schemas.microsoft.com/office/word/2006/wordml" xmlns:wps="http://schemas.microsoft.com/office/word/2010/wordprocessingShape" mc:Ignorable="w14 w15 w16se wp14">
+<w:footnotes xmlns:wpc="http://schemas.microsoft.com/office/word/2010/wordprocessingCanvas" xmlns:cx="http://schemas.microsoft.com/office/drawing/2014/chartex" xmlns:cx1="http://schemas.microsoft.com/office/drawing/2015/9/8/chartex" xmlns:cx2="http://schemas.microsoft.com/office/drawing/2015/10/21/chartex" xmlns:cx3="http://schemas.microsoft.com/office/drawing/2016/5/9/chartex" xmlns:cx4="http://schemas.microsoft.com/office/drawing/2016/5/10/chartex" xmlns:cx5="http://schemas.microsoft.com/office/drawing/2016/5/11/chartex" xmlns:cx6="http://schemas.microsoft.com/office/drawing/2016/5/12/chartex" xmlns:cx7="http://schemas.microsoft.com/office/drawing/2016/5/13/chartex" xmlns:cx8="http://schemas.microsoft.com/office/drawing/2016/5/14/chartex" xmlns:mc="http://schemas.openxmlformats.org/markup-compatibility/2006" xmlns:aink="http://schemas.microsoft.com/office/drawing/2016/ink" xmlns:am3d="http://schemas.microsoft.com/office/drawing/2017/model3d" xmlns:o="urn:schemas-microsoft-com:office:office" xmlns:r="http://schemas.openxmlformats.org/officeDocument/2006/relationships" xmlns:m="http://schemas.openxmlformats.org/officeDocument/2006/math" xmlns:v="urn:schemas-microsoft-com:vml" xmlns:wp14="http://schemas.microsoft.com/office/word/2010/wordprocessingDrawing" xmlns:wp="http://schemas.openxmlformats.org/drawingml/2006/wordprocessingDrawing" xmlns:w10="urn:schemas-microsoft-com:office:word" xmlns:w="http://schemas.openxmlformats.org/wordprocessingml/2006/main" xmlns:w14="http://schemas.microsoft.com/office/word/2010/wordml" xmlns:w15="http://schemas.microsoft.com/office/word/2012/wordml" xmlns:w16cex="http://schemas.microsoft.com/office/word/2018/wordml/cex" xmlns:w16cid="http://schemas.microsoft.com/office/word/2016/wordml/cid" xmlns:w16="http://schemas.microsoft.com/office/word/2018/wordml" xmlns:w16se="http://schemas.microsoft.com/office/word/2015/wordml/symex" xmlns:wpg="http://schemas.microsoft.com/office/word/2010/wordprocessingGroup" xmlns:wpi="http://schemas.microsoft.com/office/word/2010/wordprocessingInk" xmlns:wne="http://schemas.microsoft.com/office/word/2006/wordml" xmlns:wps="http://schemas.microsoft.com/office/word/2010/wordprocessingShape" mc:Ignorable="w14 w15 w16se w16cid w16 w16cex wp14">
   <w:footnote w:type="separator" w:id="-1">
     <w:p>
       <w:pPr>
@@ -2907,7 +3143,7 @@
 </file>
 
 <file path=word/header1.xml><?xml version="1.0" encoding="utf-8"?>
-<w:hdr xmlns:wpc="http://schemas.microsoft.com/office/word/2010/wordprocessingCanvas" xmlns:cx="http://schemas.microsoft.com/office/drawing/2014/chartex" xmlns:mc="http://schemas.openxmlformats.org/markup-compatibility/2006" xmlns:o="urn:schemas-microsoft-com:office:office" xmlns:r="http://schemas.openxmlformats.org/officeDocument/2006/relationships" xmlns:m="http://schemas.openxmlformats.org/officeDocument/2006/math" xmlns:v="urn:schemas-microsoft-com:vml" xmlns:wp14="http://schemas.microsoft.com/office/word/2010/wordprocessingDrawing" xmlns:wp="http://schemas.openxmlformats.org/drawingml/2006/wordprocessingDrawing" xmlns:w10="urn:schemas-microsoft-com:office:word" xmlns:w="http://schemas.openxmlformats.org/wordprocessingml/2006/main" xmlns:w14="http://schemas.microsoft.com/office/word/2010/wordml" xmlns:w15="http://schemas.microsoft.com/office/word/2012/wordml" xmlns:w16se="http://schemas.microsoft.com/office/word/2015/wordml/symex" xmlns:wpg="http://schemas.microsoft.com/office/word/2010/wordprocessingGroup" xmlns:wpi="http://schemas.microsoft.com/office/word/2010/wordprocessingInk" xmlns:wne="http://schemas.microsoft.com/office/word/2006/wordml" xmlns:wps="http://schemas.microsoft.com/office/word/2010/wordprocessingShape" mc:Ignorable="w14 w15 w16se wp14">
+<w:hdr xmlns:wpc="http://schemas.microsoft.com/office/word/2010/wordprocessingCanvas" xmlns:cx="http://schemas.microsoft.com/office/drawing/2014/chartex" xmlns:cx1="http://schemas.microsoft.com/office/drawing/2015/9/8/chartex" xmlns:cx2="http://schemas.microsoft.com/office/drawing/2015/10/21/chartex" xmlns:cx3="http://schemas.microsoft.com/office/drawing/2016/5/9/chartex" xmlns:cx4="http://schemas.microsoft.com/office/drawing/2016/5/10/chartex" xmlns:cx5="http://schemas.microsoft.com/office/drawing/2016/5/11/chartex" xmlns:cx6="http://schemas.microsoft.com/office/drawing/2016/5/12/chartex" xmlns:cx7="http://schemas.microsoft.com/office/drawing/2016/5/13/chartex" xmlns:cx8="http://schemas.microsoft.com/office/drawing/2016/5/14/chartex" xmlns:mc="http://schemas.openxmlformats.org/markup-compatibility/2006" xmlns:aink="http://schemas.microsoft.com/office/drawing/2016/ink" xmlns:am3d="http://schemas.microsoft.com/office/drawing/2017/model3d" xmlns:o="urn:schemas-microsoft-com:office:office" xmlns:r="http://schemas.openxmlformats.org/officeDocument/2006/relationships" xmlns:m="http://schemas.openxmlformats.org/officeDocument/2006/math" xmlns:v="urn:schemas-microsoft-com:vml" xmlns:wp14="http://schemas.microsoft.com/office/word/2010/wordprocessingDrawing" xmlns:wp="http://schemas.openxmlformats.org/drawingml/2006/wordprocessingDrawing" xmlns:w10="urn:schemas-microsoft-com:office:word" xmlns:w="http://schemas.openxmlformats.org/wordprocessingml/2006/main" xmlns:w14="http://schemas.microsoft.com/office/word/2010/wordml" xmlns:w15="http://schemas.microsoft.com/office/word/2012/wordml" xmlns:w16cex="http://schemas.microsoft.com/office/word/2018/wordml/cex" xmlns:w16cid="http://schemas.microsoft.com/office/word/2016/wordml/cid" xmlns:w16="http://schemas.microsoft.com/office/word/2018/wordml" xmlns:w16se="http://schemas.microsoft.com/office/word/2015/wordml/symex" xmlns:wpg="http://schemas.microsoft.com/office/word/2010/wordprocessingGroup" xmlns:wpi="http://schemas.microsoft.com/office/word/2010/wordprocessingInk" xmlns:wne="http://schemas.microsoft.com/office/word/2006/wordml" xmlns:wps="http://schemas.microsoft.com/office/word/2010/wordprocessingShape" mc:Ignorable="w14 w15 w16se w16cid w16 w16cex wp14">
   <w:p>
     <w:pPr>
       <w:pStyle w:val="Encabezado"/>
@@ -2921,7 +3157,7 @@
         <w:noProof/>
         <w:lang w:val="es-PE" w:eastAsia="es-PE"/>
       </w:rPr>
-      <w:pict>
+      <w:pict w14:anchorId="107E1FD1">
         <v:shapetype id="_x0000_t75" coordsize="21600,21600" o:spt="75" o:preferrelative="t" path="m@4@5l@4@11@9@11@9@5xe" filled="f" stroked="f">
           <v:stroke joinstyle="miter"/>
           <v:formulas>
@@ -2976,7 +3212,7 @@
 </file>
 
 <file path=word/header2.xml><?xml version="1.0" encoding="utf-8"?>
-<w:hdr xmlns:wpc="http://schemas.microsoft.com/office/word/2010/wordprocessingCanvas" xmlns:cx="http://schemas.microsoft.com/office/drawing/2014/chartex" xmlns:mc="http://schemas.openxmlformats.org/markup-compatibility/2006" xmlns:o="urn:schemas-microsoft-com:office:office" xmlns:r="http://schemas.openxmlformats.org/officeDocument/2006/relationships" xmlns:m="http://schemas.openxmlformats.org/officeDocument/2006/math" xmlns:v="urn:schemas-microsoft-com:vml" xmlns:wp14="http://schemas.microsoft.com/office/word/2010/wordprocessingDrawing" xmlns:wp="http://schemas.openxmlformats.org/drawingml/2006/wordprocessingDrawing" xmlns:w10="urn:schemas-microsoft-com:office:word" xmlns:w="http://schemas.openxmlformats.org/wordprocessingml/2006/main" xmlns:w14="http://schemas.microsoft.com/office/word/2010/wordml" xmlns:w15="http://schemas.microsoft.com/office/word/2012/wordml" xmlns:w16se="http://schemas.microsoft.com/office/word/2015/wordml/symex" xmlns:wpg="http://schemas.microsoft.com/office/word/2010/wordprocessingGroup" xmlns:wpi="http://schemas.microsoft.com/office/word/2010/wordprocessingInk" xmlns:wne="http://schemas.microsoft.com/office/word/2006/wordml" xmlns:wps="http://schemas.microsoft.com/office/word/2010/wordprocessingShape" mc:Ignorable="w14 w15 w16se wp14">
+<w:hdr xmlns:wpc="http://schemas.microsoft.com/office/word/2010/wordprocessingCanvas" xmlns:cx="http://schemas.microsoft.com/office/drawing/2014/chartex" xmlns:cx1="http://schemas.microsoft.com/office/drawing/2015/9/8/chartex" xmlns:cx2="http://schemas.microsoft.com/office/drawing/2015/10/21/chartex" xmlns:cx3="http://schemas.microsoft.com/office/drawing/2016/5/9/chartex" xmlns:cx4="http://schemas.microsoft.com/office/drawing/2016/5/10/chartex" xmlns:cx5="http://schemas.microsoft.com/office/drawing/2016/5/11/chartex" xmlns:cx6="http://schemas.microsoft.com/office/drawing/2016/5/12/chartex" xmlns:cx7="http://schemas.microsoft.com/office/drawing/2016/5/13/chartex" xmlns:cx8="http://schemas.microsoft.com/office/drawing/2016/5/14/chartex" xmlns:mc="http://schemas.openxmlformats.org/markup-compatibility/2006" xmlns:aink="http://schemas.microsoft.com/office/drawing/2016/ink" xmlns:am3d="http://schemas.microsoft.com/office/drawing/2017/model3d" xmlns:o="urn:schemas-microsoft-com:office:office" xmlns:r="http://schemas.openxmlformats.org/officeDocument/2006/relationships" xmlns:m="http://schemas.openxmlformats.org/officeDocument/2006/math" xmlns:v="urn:schemas-microsoft-com:vml" xmlns:wp14="http://schemas.microsoft.com/office/word/2010/wordprocessingDrawing" xmlns:wp="http://schemas.openxmlformats.org/drawingml/2006/wordprocessingDrawing" xmlns:w10="urn:schemas-microsoft-com:office:word" xmlns:w="http://schemas.openxmlformats.org/wordprocessingml/2006/main" xmlns:w14="http://schemas.microsoft.com/office/word/2010/wordml" xmlns:w15="http://schemas.microsoft.com/office/word/2012/wordml" xmlns:w16cex="http://schemas.microsoft.com/office/word/2018/wordml/cex" xmlns:w16cid="http://schemas.microsoft.com/office/word/2016/wordml/cid" xmlns:w16="http://schemas.microsoft.com/office/word/2018/wordml" xmlns:w16se="http://schemas.microsoft.com/office/word/2015/wordml/symex" xmlns:wpg="http://schemas.microsoft.com/office/word/2010/wordprocessingGroup" xmlns:wpi="http://schemas.microsoft.com/office/word/2010/wordprocessingInk" xmlns:wne="http://schemas.microsoft.com/office/word/2006/wordml" xmlns:wps="http://schemas.microsoft.com/office/word/2010/wordprocessingShape" mc:Ignorable="w14 w15 w16se w16cid w16 w16cex wp14">
   <w:tbl>
     <w:tblPr>
       <w:tblW w:w="0" w:type="dxa"/>
@@ -3022,7 +3258,7 @@
               <w:lang w:val="es-PE" w:eastAsia="es-PE"/>
             </w:rPr>
             <w:drawing>
-              <wp:inline distT="0" distB="0" distL="0" distR="0" wp14:anchorId="03C3C768" wp14:editId="08C5A57F">
+              <wp:inline distT="0" distB="0" distL="0" distR="0" wp14:anchorId="51974148" wp14:editId="32B05560">
                 <wp:extent cx="1924050" cy="438150"/>
                 <wp:effectExtent l="0" t="0" r="0" b="0"/>
                 <wp:docPr id="12" name="Imagen 3" descr="CA 1"/>
@@ -3111,7 +3347,7 @@
               <w:lang w:val="es-PE" w:eastAsia="es-PE"/>
             </w:rPr>
             <w:drawing>
-              <wp:inline distT="0" distB="0" distL="0" distR="0" wp14:anchorId="216A9BE8" wp14:editId="11EBD18D">
+              <wp:inline distT="0" distB="0" distL="0" distR="0" wp14:anchorId="31C82522" wp14:editId="66455A59">
                 <wp:extent cx="933450" cy="409575"/>
                 <wp:effectExtent l="0" t="0" r="0" b="9525"/>
                 <wp:docPr id="13" name="Imagen 2" descr="SCRUMstudy-Partner-Logo"/>
@@ -3183,7 +3419,7 @@
               <w:lang w:val="es-PE" w:eastAsia="es-PE"/>
             </w:rPr>
             <w:drawing>
-              <wp:inline distT="0" distB="0" distL="0" distR="0" wp14:anchorId="1ED2BF87" wp14:editId="160A6574">
+              <wp:inline distT="0" distB="0" distL="0" distR="0" wp14:anchorId="0DA7EFBD" wp14:editId="7EA4CC3F">
                 <wp:extent cx="866775" cy="409575"/>
                 <wp:effectExtent l="0" t="0" r="9525" b="9525"/>
                 <wp:docPr id="16" name="Imagen 1" descr="REPsmall"/>
@@ -3285,7 +3521,7 @@
         <w:noProof/>
         <w:lang w:val="es-PE" w:eastAsia="es-PE"/>
       </w:rPr>
-      <w:pict>
+      <w:pict w14:anchorId="133C7BA2">
         <v:shapetype id="_x0000_t75" coordsize="21600,21600" o:spt="75" o:preferrelative="t" path="m@4@5l@4@11@9@11@9@5xe" filled="f" stroked="f">
           <v:stroke joinstyle="miter"/>
           <v:formulas>
@@ -3316,7 +3552,7 @@
 </file>
 
 <file path=word/header3.xml><?xml version="1.0" encoding="utf-8"?>
-<w:hdr xmlns:wpc="http://schemas.microsoft.com/office/word/2010/wordprocessingCanvas" xmlns:cx="http://schemas.microsoft.com/office/drawing/2014/chartex" xmlns:mc="http://schemas.openxmlformats.org/markup-compatibility/2006" xmlns:o="urn:schemas-microsoft-com:office:office" xmlns:r="http://schemas.openxmlformats.org/officeDocument/2006/relationships" xmlns:m="http://schemas.openxmlformats.org/officeDocument/2006/math" xmlns:v="urn:schemas-microsoft-com:vml" xmlns:wp14="http://schemas.microsoft.com/office/word/2010/wordprocessingDrawing" xmlns:wp="http://schemas.openxmlformats.org/drawingml/2006/wordprocessingDrawing" xmlns:w10="urn:schemas-microsoft-com:office:word" xmlns:w="http://schemas.openxmlformats.org/wordprocessingml/2006/main" xmlns:w14="http://schemas.microsoft.com/office/word/2010/wordml" xmlns:w15="http://schemas.microsoft.com/office/word/2012/wordml" xmlns:w16se="http://schemas.microsoft.com/office/word/2015/wordml/symex" xmlns:wpg="http://schemas.microsoft.com/office/word/2010/wordprocessingGroup" xmlns:wpi="http://schemas.microsoft.com/office/word/2010/wordprocessingInk" xmlns:wne="http://schemas.microsoft.com/office/word/2006/wordml" xmlns:wps="http://schemas.microsoft.com/office/word/2010/wordprocessingShape" mc:Ignorable="w14 w15 w16se wp14">
+<w:hdr xmlns:wpc="http://schemas.microsoft.com/office/word/2010/wordprocessingCanvas" xmlns:cx="http://schemas.microsoft.com/office/drawing/2014/chartex" xmlns:cx1="http://schemas.microsoft.com/office/drawing/2015/9/8/chartex" xmlns:cx2="http://schemas.microsoft.com/office/drawing/2015/10/21/chartex" xmlns:cx3="http://schemas.microsoft.com/office/drawing/2016/5/9/chartex" xmlns:cx4="http://schemas.microsoft.com/office/drawing/2016/5/10/chartex" xmlns:cx5="http://schemas.microsoft.com/office/drawing/2016/5/11/chartex" xmlns:cx6="http://schemas.microsoft.com/office/drawing/2016/5/12/chartex" xmlns:cx7="http://schemas.microsoft.com/office/drawing/2016/5/13/chartex" xmlns:cx8="http://schemas.microsoft.com/office/drawing/2016/5/14/chartex" xmlns:mc="http://schemas.openxmlformats.org/markup-compatibility/2006" xmlns:aink="http://schemas.microsoft.com/office/drawing/2016/ink" xmlns:am3d="http://schemas.microsoft.com/office/drawing/2017/model3d" xmlns:o="urn:schemas-microsoft-com:office:office" xmlns:r="http://schemas.openxmlformats.org/officeDocument/2006/relationships" xmlns:m="http://schemas.openxmlformats.org/officeDocument/2006/math" xmlns:v="urn:schemas-microsoft-com:vml" xmlns:wp14="http://schemas.microsoft.com/office/word/2010/wordprocessingDrawing" xmlns:wp="http://schemas.openxmlformats.org/drawingml/2006/wordprocessingDrawing" xmlns:w10="urn:schemas-microsoft-com:office:word" xmlns:w="http://schemas.openxmlformats.org/wordprocessingml/2006/main" xmlns:w14="http://schemas.microsoft.com/office/word/2010/wordml" xmlns:w15="http://schemas.microsoft.com/office/word/2012/wordml" xmlns:w16cex="http://schemas.microsoft.com/office/word/2018/wordml/cex" xmlns:w16cid="http://schemas.microsoft.com/office/word/2016/wordml/cid" xmlns:w16="http://schemas.microsoft.com/office/word/2018/wordml" xmlns:w16se="http://schemas.microsoft.com/office/word/2015/wordml/symex" xmlns:wpg="http://schemas.microsoft.com/office/word/2010/wordprocessingGroup" xmlns:wpi="http://schemas.microsoft.com/office/word/2010/wordprocessingInk" xmlns:wne="http://schemas.microsoft.com/office/word/2006/wordml" xmlns:wps="http://schemas.microsoft.com/office/word/2010/wordprocessingShape" mc:Ignorable="w14 w15 w16se w16cid w16 w16cex wp14">
   <w:tbl>
     <w:tblPr>
       <w:tblW w:w="0" w:type="dxa"/>
@@ -3362,7 +3598,7 @@
               <w:lang w:val="es-PE" w:eastAsia="es-PE"/>
             </w:rPr>
             <w:drawing>
-              <wp:inline distT="0" distB="0" distL="0" distR="0">
+              <wp:inline distT="0" distB="0" distL="0" distR="0" wp14:anchorId="125FBB50" wp14:editId="7DA1AE25">
                 <wp:extent cx="1924050" cy="438150"/>
                 <wp:effectExtent l="0" t="0" r="0" b="0"/>
                 <wp:docPr id="11" name="Imagen 3" descr="CA 1"/>
@@ -3451,7 +3687,7 @@
               <w:lang w:val="es-PE" w:eastAsia="es-PE"/>
             </w:rPr>
             <w:drawing>
-              <wp:inline distT="0" distB="0" distL="0" distR="0">
+              <wp:inline distT="0" distB="0" distL="0" distR="0" wp14:anchorId="3EA2C996" wp14:editId="061C5AFC">
                 <wp:extent cx="933450" cy="409575"/>
                 <wp:effectExtent l="0" t="0" r="0" b="9525"/>
                 <wp:docPr id="10" name="Imagen 2" descr="SCRUMstudy-Partner-Logo"/>
@@ -3523,7 +3759,7 @@
               <w:lang w:val="es-PE" w:eastAsia="es-PE"/>
             </w:rPr>
             <w:drawing>
-              <wp:inline distT="0" distB="0" distL="0" distR="0">
+              <wp:inline distT="0" distB="0" distL="0" distR="0" wp14:anchorId="08DB20B6" wp14:editId="59828B35">
                 <wp:extent cx="866775" cy="409575"/>
                 <wp:effectExtent l="0" t="0" r="9525" b="9525"/>
                 <wp:docPr id="9" name="Imagen 1" descr="REPsmall"/>
@@ -3629,7 +3865,7 @@
         <w:noProof/>
         <w:lang w:val="es-PE" w:eastAsia="es-PE"/>
       </w:rPr>
-      <w:pict>
+      <w:pict w14:anchorId="002346BA">
         <v:shapetype id="_x0000_t75" coordsize="21600,21600" o:spt="75" o:preferrelative="t" path="m@4@5l@4@11@9@11@9@5xe" filled="f" stroked="f">
           <v:stroke joinstyle="miter"/>
           <v:formulas>
@@ -3660,7 +3896,7 @@
 </file>
 
 <file path=word/numbering.xml><?xml version="1.0" encoding="utf-8"?>
-<w:numbering xmlns:wpc="http://schemas.microsoft.com/office/word/2010/wordprocessingCanvas" xmlns:cx="http://schemas.microsoft.com/office/drawing/2014/chartex" xmlns:mc="http://schemas.openxmlformats.org/markup-compatibility/2006" xmlns:o="urn:schemas-microsoft-com:office:office" xmlns:r="http://schemas.openxmlformats.org/officeDocument/2006/relationships" xmlns:m="http://schemas.openxmlformats.org/officeDocument/2006/math" xmlns:v="urn:schemas-microsoft-com:vml" xmlns:wp14="http://schemas.microsoft.com/office/word/2010/wordprocessingDrawing" xmlns:wp="http://schemas.openxmlformats.org/drawingml/2006/wordprocessingDrawing" xmlns:w10="urn:schemas-microsoft-com:office:word" xmlns:w="http://schemas.openxmlformats.org/wordprocessingml/2006/main" xmlns:w14="http://schemas.microsoft.com/office/word/2010/wordml" xmlns:w15="http://schemas.microsoft.com/office/word/2012/wordml" xmlns:w16se="http://schemas.microsoft.com/office/word/2015/wordml/symex" xmlns:wpg="http://schemas.microsoft.com/office/word/2010/wordprocessingGroup" xmlns:wpi="http://schemas.microsoft.com/office/word/2010/wordprocessingInk" xmlns:wne="http://schemas.microsoft.com/office/word/2006/wordml" xmlns:wps="http://schemas.microsoft.com/office/word/2010/wordprocessingShape" mc:Ignorable="w14 w15 w16se wp14">
+<w:numbering xmlns:wpc="http://schemas.microsoft.com/office/word/2010/wordprocessingCanvas" xmlns:cx="http://schemas.microsoft.com/office/drawing/2014/chartex" xmlns:cx1="http://schemas.microsoft.com/office/drawing/2015/9/8/chartex" xmlns:cx2="http://schemas.microsoft.com/office/drawing/2015/10/21/chartex" xmlns:cx3="http://schemas.microsoft.com/office/drawing/2016/5/9/chartex" xmlns:cx4="http://schemas.microsoft.com/office/drawing/2016/5/10/chartex" xmlns:cx5="http://schemas.microsoft.com/office/drawing/2016/5/11/chartex" xmlns:cx6="http://schemas.microsoft.com/office/drawing/2016/5/12/chartex" xmlns:cx7="http://schemas.microsoft.com/office/drawing/2016/5/13/chartex" xmlns:cx8="http://schemas.microsoft.com/office/drawing/2016/5/14/chartex" xmlns:mc="http://schemas.openxmlformats.org/markup-compatibility/2006" xmlns:aink="http://schemas.microsoft.com/office/drawing/2016/ink" xmlns:am3d="http://schemas.microsoft.com/office/drawing/2017/model3d" xmlns:o="urn:schemas-microsoft-com:office:office" xmlns:r="http://schemas.openxmlformats.org/officeDocument/2006/relationships" xmlns:m="http://schemas.openxmlformats.org/officeDocument/2006/math" xmlns:v="urn:schemas-microsoft-com:vml" xmlns:wp14="http://schemas.microsoft.com/office/word/2010/wordprocessingDrawing" xmlns:wp="http://schemas.openxmlformats.org/drawingml/2006/wordprocessingDrawing" xmlns:w10="urn:schemas-microsoft-com:office:word" xmlns:w="http://schemas.openxmlformats.org/wordprocessingml/2006/main" xmlns:w14="http://schemas.microsoft.com/office/word/2010/wordml" xmlns:w15="http://schemas.microsoft.com/office/word/2012/wordml" xmlns:w16cex="http://schemas.microsoft.com/office/word/2018/wordml/cex" xmlns:w16cid="http://schemas.microsoft.com/office/word/2016/wordml/cid" xmlns:w16="http://schemas.microsoft.com/office/word/2018/wordml" xmlns:w16se="http://schemas.microsoft.com/office/word/2015/wordml/symex" xmlns:wpg="http://schemas.microsoft.com/office/word/2010/wordprocessingGroup" xmlns:wpi="http://schemas.microsoft.com/office/word/2010/wordprocessingInk" xmlns:wne="http://schemas.microsoft.com/office/word/2006/wordml" xmlns:wps="http://schemas.microsoft.com/office/word/2010/wordprocessingShape" mc:Ignorable="w14 w15 w16se w16cid w16 w16cex wp14">
   <w:abstractNum w:abstractNumId="0" w15:restartNumberingAfterBreak="0">
     <w:nsid w:val="0B66709E"/>
     <w:multiLevelType w:val="singleLevel"/>
@@ -4055,7 +4291,7 @@
 </file>
 
 <file path=word/styles.xml><?xml version="1.0" encoding="utf-8"?>
-<w:styles xmlns:mc="http://schemas.openxmlformats.org/markup-compatibility/2006" xmlns:r="http://schemas.openxmlformats.org/officeDocument/2006/relationships" xmlns:w="http://schemas.openxmlformats.org/wordprocessingml/2006/main" xmlns:w14="http://schemas.microsoft.com/office/word/2010/wordml" xmlns:w15="http://schemas.microsoft.com/office/word/2012/wordml" xmlns:w16se="http://schemas.microsoft.com/office/word/2015/wordml/symex" mc:Ignorable="w14 w15 w16se">
+<w:styles xmlns:mc="http://schemas.openxmlformats.org/markup-compatibility/2006" xmlns:r="http://schemas.openxmlformats.org/officeDocument/2006/relationships" xmlns:w="http://schemas.openxmlformats.org/wordprocessingml/2006/main" xmlns:w14="http://schemas.microsoft.com/office/word/2010/wordml" xmlns:w15="http://schemas.microsoft.com/office/word/2012/wordml" xmlns:w16cex="http://schemas.microsoft.com/office/word/2018/wordml/cex" xmlns:w16cid="http://schemas.microsoft.com/office/word/2016/wordml/cid" xmlns:w16="http://schemas.microsoft.com/office/word/2018/wordml" xmlns:w16se="http://schemas.microsoft.com/office/word/2015/wordml/symex" mc:Ignorable="w14 w15 w16se w16cid w16 w16cex">
   <w:docDefaults>
     <w:rPrDefault>
       <w:rPr>
@@ -4065,7 +4301,7 @@
     </w:rPrDefault>
     <w:pPrDefault/>
   </w:docDefaults>
-  <w:latentStyles w:defLockedState="0" w:defUIPriority="0" w:defSemiHidden="0" w:defUnhideWhenUsed="0" w:defQFormat="0" w:count="371">
+  <w:latentStyles w:defLockedState="0" w:defUIPriority="0" w:defSemiHidden="0" w:defUnhideWhenUsed="0" w:defQFormat="0" w:count="376">
     <w:lsdException w:name="Normal" w:qFormat="1"/>
     <w:lsdException w:name="heading 1" w:qFormat="1"/>
     <w:lsdException w:name="heading 2" w:qFormat="1"/>
@@ -4082,7 +4318,12 @@
     <w:lsdException w:name="Subtitle" w:qFormat="1"/>
     <w:lsdException w:name="Strong" w:qFormat="1"/>
     <w:lsdException w:name="Emphasis" w:qFormat="1"/>
-    <w:lsdException w:name="Normal Table" w:semiHidden="1" w:unhideWhenUsed="1"/>
+    <w:lsdException w:name="HTML Keyboard" w:semiHidden="1" w:unhideWhenUsed="1"/>
+    <w:lsdException w:name="annotation subject" w:semiHidden="1" w:unhideWhenUsed="1"/>
+    <w:lsdException w:name="No List" w:semiHidden="1" w:unhideWhenUsed="1"/>
+    <w:lsdException w:name="Outline List 1" w:semiHidden="1" w:unhideWhenUsed="1"/>
+    <w:lsdException w:name="Outline List 2" w:semiHidden="1" w:unhideWhenUsed="1"/>
+    <w:lsdException w:name="Outline List 3" w:semiHidden="1" w:unhideWhenUsed="1"/>
     <w:lsdException w:name="Table Simple 1" w:semiHidden="1" w:unhideWhenUsed="1"/>
     <w:lsdException w:name="Table Simple 2" w:semiHidden="1" w:unhideWhenUsed="1"/>
     <w:lsdException w:name="Table Simple 3" w:semiHidden="1" w:unhideWhenUsed="1"/>
@@ -4120,11 +4361,9 @@
     <w:lsdException w:name="Table Contemporary" w:semiHidden="1" w:unhideWhenUsed="1"/>
     <w:lsdException w:name="Table Elegant" w:semiHidden="1" w:unhideWhenUsed="1"/>
     <w:lsdException w:name="Table Professional" w:semiHidden="1" w:unhideWhenUsed="1"/>
-    <w:lsdException w:name="Table Subtle 1" w:semiHidden="1" w:unhideWhenUsed="1"/>
     <w:lsdException w:name="Table Subtle 2" w:semiHidden="1" w:unhideWhenUsed="1"/>
     <w:lsdException w:name="Table Web 1" w:semiHidden="1" w:unhideWhenUsed="1"/>
-    <w:lsdException w:name="Table Web 2" w:semiHidden="1" w:unhideWhenUsed="1"/>
-    <w:lsdException w:name="Table Web 3" w:semiHidden="1" w:unhideWhenUsed="1"/>
+    <w:lsdException w:name="Balloon Text" w:semiHidden="1" w:unhideWhenUsed="1"/>
     <w:lsdException w:name="Table Theme" w:semiHidden="1" w:unhideWhenUsed="1"/>
     <w:lsdException w:name="Placeholder Text" w:semiHidden="1" w:uiPriority="99"/>
     <w:lsdException w:name="No Spacing" w:uiPriority="1" w:qFormat="1"/>
@@ -4341,6 +4580,11 @@
     <w:lsdException w:name="List Table 5 Dark Accent 6" w:uiPriority="50"/>
     <w:lsdException w:name="List Table 6 Colorful Accent 6" w:uiPriority="51"/>
     <w:lsdException w:name="List Table 7 Colorful Accent 6" w:uiPriority="52"/>
+    <w:lsdException w:name="Mention" w:semiHidden="1" w:uiPriority="99" w:unhideWhenUsed="1"/>
+    <w:lsdException w:name="Smart Hyperlink" w:semiHidden="1" w:uiPriority="99" w:unhideWhenUsed="1"/>
+    <w:lsdException w:name="Hashtag" w:semiHidden="1" w:uiPriority="99" w:unhideWhenUsed="1"/>
+    <w:lsdException w:name="Unresolved Mention" w:semiHidden="1" w:uiPriority="99" w:unhideWhenUsed="1"/>
+    <w:lsdException w:name="Smart Link" w:semiHidden="1" w:uiPriority="99" w:unhideWhenUsed="1"/>
   </w:latentStyles>
   <w:style w:type="paragraph" w:default="1" w:styleId="Normal">
     <w:name w:val="Normal"/>
@@ -4583,6 +4827,22 @@
     <w:rsid w:val="00C41C03"/>
     <w:rPr>
       <w:lang w:val="en-US" w:eastAsia="es-ES"/>
+    </w:rPr>
+  </w:style>
+  <w:style w:type="paragraph" w:customStyle="1" w:styleId="Default">
+    <w:name w:val="Default"/>
+    <w:rsid w:val="006205EE"/>
+    <w:pPr>
+      <w:autoSpaceDE w:val="0"/>
+      <w:autoSpaceDN w:val="0"/>
+      <w:adjustRightInd w:val="0"/>
+    </w:pPr>
+    <w:rPr>
+      <w:rFonts w:ascii="Arial" w:hAnsi="Arial" w:cs="Arial"/>
+      <w:color w:val="000000"/>
+      <w:sz w:val="24"/>
+      <w:szCs w:val="24"/>
+      <w:lang w:val="es-EC"/>
     </w:rPr>
   </w:style>
 </w:styles>

</xml_diff>